<commit_message>
Analysis code for timing
Code to analyze tradict training time.
</commit_message>
<xml_diff>
--- a/paper/Biswas_et_al_2016_submission/Biswas_2016_Supplemental_Information_submitted.docx
+++ b/paper/Biswas_et_al_2016_submission/Biswas_2016_Supplemental_Information_submitted.docx
@@ -4,16 +4,16 @@
   <w:body>
     <w:p>
       <w:pPr>
-        <w:spacing w:after="0" w:line="240" w:lineRule="auto"/>
+        <w:spacing w:line="240" w:lineRule="auto"/>
         <w:jc w:val="center"/>
         <w:rPr>
-          <w:rFonts w:ascii="Arial" w:hAnsi="Arial"/>
+          <w:rFonts w:ascii="Arial" w:hAnsi="Arial" w:cs="Arial"/>
           <w:sz w:val="28"/>
         </w:rPr>
       </w:pPr>
       <w:r>
         <w:rPr>
-          <w:rFonts w:ascii="Arial" w:hAnsi="Arial"/>
+          <w:rFonts w:ascii="Arial" w:hAnsi="Arial" w:cs="Arial"/>
           <w:sz w:val="28"/>
         </w:rPr>
         <w:t xml:space="preserve">Tradict enables </w:t>
@@ -23,18 +23,8 @@
           <w:rFonts w:ascii="Arial" w:hAnsi="Arial" w:cs="Arial"/>
           <w:sz w:val="28"/>
         </w:rPr>
-        <w:t>high fidelity reconstruction of the eukaryotic transcriptome from 100 marker genes</w:t>
-      </w:r>
-    </w:p>
-    <w:p>
-      <w:pPr>
-        <w:spacing w:after="0" w:line="240" w:lineRule="auto"/>
-        <w:jc w:val="center"/>
-        <w:rPr>
-          <w:rFonts w:ascii="Arial" w:hAnsi="Arial"/>
-          <w:sz w:val="28"/>
-        </w:rPr>
-      </w:pPr>
+        <w:t>accurate prediction of the eukaryotic transcriptome from 100 marker genes</w:t>
+      </w:r>
     </w:p>
     <w:p>
       <w:pPr>
@@ -2496,6 +2486,7 @@
           <w:b/>
         </w:rPr>
       </w:pPr>
+      <w:bookmarkStart w:id="0" w:name="_GoBack"/>
       <w:r>
         <w:rPr>
           <w:rFonts w:ascii="Arial" w:hAnsi="Arial" w:cs="Arial"/>
@@ -2555,6 +2546,7 @@
           </wp:inline>
         </w:drawing>
       </w:r>
+      <w:bookmarkEnd w:id="0"/>
       <w:r>
         <w:rPr>
           <w:rFonts w:ascii="Arial" w:hAnsi="Arial" w:cs="Arial"/>
@@ -3340,7 +3332,21 @@
           <w:rFonts w:ascii="Arial" w:hAnsi="Arial" w:cs="Arial"/>
           <w:b/>
         </w:rPr>
-        <w:t xml:space="preserve"> limitations as revealed by error, power, and robustness analyses</w:t>
+        <w:t xml:space="preserve"> limitations as revealed by error, power, and </w:t>
+      </w:r>
+      <w:r>
+        <w:rPr>
+          <w:rFonts w:ascii="Arial" w:hAnsi="Arial" w:cs="Arial"/>
+          <w:b/>
+        </w:rPr>
+        <w:t xml:space="preserve">program annotation </w:t>
+      </w:r>
+      <w:r>
+        <w:rPr>
+          <w:rFonts w:ascii="Arial" w:hAnsi="Arial" w:cs="Arial"/>
+          <w:b/>
+        </w:rPr>
+        <w:t>robustness analyses</w:t>
       </w:r>
     </w:p>
     <w:p>
@@ -3351,20 +3357,32 @@
         <w:jc w:val="both"/>
         <w:rPr>
           <w:rFonts w:ascii="Arial" w:hAnsi="Arial" w:cs="Arial"/>
-        </w:rPr>
-      </w:pPr>
-      <w:r>
-        <w:rPr>
-          <w:rFonts w:ascii="Arial" w:hAnsi="Arial" w:cs="Arial"/>
           <w:b/>
         </w:rPr>
-        <w:tab/>
-      </w:r>
+      </w:pPr>
+    </w:p>
+    <w:p>
+      <w:pPr>
+        <w:spacing w:line="240" w:lineRule="auto"/>
+        <w:ind w:firstLine="0"/>
+        <w:contextualSpacing/>
+        <w:jc w:val="both"/>
+        <w:rPr>
+          <w:rFonts w:ascii="Arial" w:hAnsi="Arial" w:cs="Arial"/>
+        </w:rPr>
+      </w:pPr>
       <w:r>
         <w:rPr>
           <w:rFonts w:ascii="Arial" w:hAnsi="Arial" w:cs="Arial"/>
           <w:b/>
         </w:rPr>
+        <w:t xml:space="preserve">I. </w:t>
+      </w:r>
+      <w:r>
+        <w:rPr>
+          <w:rFonts w:ascii="Arial" w:hAnsi="Arial" w:cs="Arial"/>
+          <w:b/>
+        </w:rPr>
         <w:t xml:space="preserve">Error </w:t>
       </w:r>
       <w:r>
@@ -3514,13 +3532,31 @@
         <w:rPr>
           <w:rFonts w:ascii="Arial" w:hAnsi="Arial" w:cs="Arial"/>
         </w:rPr>
-        <w:t xml:space="preserve">We evaluated test-set intra-submission performance using PCC and </w:t>
-      </w:r>
-      <w:r>
-        <w:rPr>
-          <w:rFonts w:ascii="Arial" w:hAnsi="Arial" w:cs="Arial"/>
-        </w:rPr>
-        <w:t xml:space="preserve">the proportion of unexplained variance </w:t>
+        <w:t>We evaluated test-set intra-submission performance using PCC and</w:t>
+      </w:r>
+      <w:r>
+        <w:rPr>
+          <w:rFonts w:ascii="Arial" w:hAnsi="Arial" w:cs="Arial"/>
+        </w:rPr>
+        <w:t xml:space="preserve"> the</w:t>
+      </w:r>
+      <w:r>
+        <w:rPr>
+          <w:rFonts w:ascii="Arial" w:hAnsi="Arial" w:cs="Arial"/>
+        </w:rPr>
+        <w:t xml:space="preserve"> </w:t>
+      </w:r>
+      <w:r>
+        <w:rPr>
+          <w:rFonts w:ascii="Arial" w:hAnsi="Arial" w:cs="Arial"/>
+        </w:rPr>
+        <w:t>normalized</w:t>
+      </w:r>
+      <w:r>
+        <w:rPr>
+          <w:rFonts w:ascii="Arial" w:hAnsi="Arial" w:cs="Arial"/>
+        </w:rPr>
+        <w:t xml:space="preserve"> unexplained variance </w:t>
       </w:r>
       <w:r>
         <w:rPr>
@@ -3540,7 +3576,43 @@
         <w:rPr>
           <w:rFonts w:ascii="Arial" w:hAnsi="Arial" w:cs="Arial"/>
         </w:rPr>
-        <w:t xml:space="preserve"> prediction could not account for. Mathematically the proportion of unexplained variance is the ratio of the residual variance divided by the total variance,</w:t>
+        <w:t xml:space="preserve"> prediction could not </w:t>
+      </w:r>
+      <w:r>
+        <w:rPr>
+          <w:rFonts w:ascii="Arial" w:hAnsi="Arial" w:cs="Arial"/>
+        </w:rPr>
+        <w:t>account for. Mathematically, the normalized</w:t>
+      </w:r>
+      <w:r>
+        <w:rPr>
+          <w:rFonts w:ascii="Arial" w:hAnsi="Arial" w:cs="Arial"/>
+        </w:rPr>
+        <w:t xml:space="preserve"> unexplained variance </w:t>
+      </w:r>
+      <w:r>
+        <w:rPr>
+          <w:rFonts w:ascii="Arial" w:hAnsi="Arial" w:cs="Arial"/>
+        </w:rPr>
+        <w:t xml:space="preserve">metric </w:t>
+      </w:r>
+      <w:r>
+        <w:rPr>
+          <w:rFonts w:ascii="Arial" w:hAnsi="Arial" w:cs="Arial"/>
+        </w:rPr>
+        <w:t>is the ratio of the residual variance divided by the total variance</w:t>
+      </w:r>
+      <w:r>
+        <w:rPr>
+          <w:rFonts w:ascii="Arial" w:hAnsi="Arial" w:cs="Arial"/>
+        </w:rPr>
+        <w:t xml:space="preserve"> of the target</w:t>
+      </w:r>
+      <w:r>
+        <w:rPr>
+          <w:rFonts w:ascii="Arial" w:hAnsi="Arial" w:cs="Arial"/>
+        </w:rPr>
+        <w:t>:</w:t>
       </w:r>
     </w:p>
     <w:p>
@@ -3653,35 +3725,6 @@
         <w:spacing w:line="240" w:lineRule="auto"/>
         <w:ind w:firstLine="0"/>
         <w:contextualSpacing/>
-        <w:jc w:val="both"/>
-        <w:rPr>
-          <w:rFonts w:ascii="Arial" w:hAnsi="Arial" w:cs="Arial"/>
-        </w:rPr>
-      </w:pPr>
-      <w:r>
-        <w:rPr>
-          <w:rFonts w:ascii="Arial" w:hAnsi="Arial" w:cs="Arial"/>
-        </w:rPr>
-        <w:t xml:space="preserve">For each program, we correlated these measures of performance to the magnitude of training-set expression variation, average training-set abundance of constituent genes, and the number of genes contained within the program. </w:t>
-      </w:r>
-      <w:r>
-        <w:rPr>
-          <w:rFonts w:ascii="Arial" w:hAnsi="Arial" w:cs="Arial"/>
-        </w:rPr>
-        <w:t>Similarly, for</w:t>
-      </w:r>
-      <w:r>
-        <w:rPr>
-          <w:rFonts w:ascii="Arial" w:hAnsi="Arial" w:cs="Arial"/>
-        </w:rPr>
-        <w:t xml:space="preserve"> each gene, we correlated the above measures of performance to the magnitude of training-set expression variation, average training-set abundance, and the number of programs in which the gene participates. </w:t>
-      </w:r>
-    </w:p>
-    <w:p>
-      <w:pPr>
-        <w:spacing w:line="240" w:lineRule="auto"/>
-        <w:ind w:firstLine="0"/>
-        <w:contextualSpacing/>
         <w:jc w:val="center"/>
         <w:rPr>
           <w:rFonts w:ascii="Arial" w:hAnsi="Arial" w:cs="Arial"/>
@@ -3857,8 +3900,23 @@
         </w:rPr>
         <w:t>Red lines illustrate a cubic spline interpolation.</w:t>
       </w:r>
-      <w:bookmarkStart w:id="0" w:name="_GoBack"/>
-      <w:bookmarkEnd w:id="0"/>
+    </w:p>
+    <w:p>
+      <w:pPr>
+        <w:spacing w:line="240" w:lineRule="auto"/>
+        <w:ind w:firstLine="0"/>
+        <w:contextualSpacing/>
+        <w:jc w:val="both"/>
+        <w:rPr>
+          <w:rFonts w:ascii="Arial" w:hAnsi="Arial" w:cs="Arial"/>
+        </w:rPr>
+      </w:pPr>
+      <w:r>
+        <w:rPr>
+          <w:rFonts w:ascii="Arial" w:hAnsi="Arial" w:cs="Arial"/>
+        </w:rPr>
+        <w:t xml:space="preserve">The above expression is equivalent to one minus the coefficient of determination between the prediction and the target. For each program, we then correlated these measures of performance to the magnitude of training-set expression variation, average training-set abundance of constituent genes, and the number of genes contained within the program. Similarly, for each gene, we correlated the above measures of performance to the magnitude of training-set expression variation, average training-set abundance, and the number of programs in which the gene participates. </w:t>
+      </w:r>
     </w:p>
     <w:p>
       <w:pPr>
@@ -3874,21 +3932,7 @@
         <w:rPr>
           <w:rFonts w:ascii="Arial" w:hAnsi="Arial" w:cs="Arial"/>
         </w:rPr>
-        <w:t xml:space="preserve">Figure S6a-b illustrate that the expression variance of the program correlates positively </w:t>
-      </w:r>
-      <w:proofErr w:type="gramStart"/>
-      <w:r>
-        <w:rPr>
-          <w:rFonts w:ascii="Arial" w:hAnsi="Arial" w:cs="Arial"/>
-        </w:rPr>
-        <w:t>with</w:t>
-      </w:r>
-      <w:proofErr w:type="gramEnd"/>
-      <w:r>
-        <w:rPr>
-          <w:rFonts w:ascii="Arial" w:hAnsi="Arial" w:cs="Arial"/>
-        </w:rPr>
-        <w:t xml:space="preserve"> better prediction performance. This makes intuitive </w:t>
+        <w:t xml:space="preserve">Figure S6a-b illustrate that the expression variance of the program correlates positively with better prediction performance. This makes intuitive </w:t>
       </w:r>
       <w:r>
         <w:rPr>
@@ -3906,7 +3950,19 @@
         <w:rPr>
           <w:rFonts w:ascii="Arial" w:hAnsi="Arial" w:cs="Arial"/>
         </w:rPr>
-        <w:t xml:space="preserve"> vary. </w:t>
+        <w:t xml:space="preserve"> vary</w:t>
+      </w:r>
+      <w:r>
+        <w:rPr>
+          <w:rFonts w:ascii="Arial" w:hAnsi="Arial" w:cs="Arial"/>
+        </w:rPr>
+        <w:t xml:space="preserve"> more</w:t>
+      </w:r>
+      <w:r>
+        <w:rPr>
+          <w:rFonts w:ascii="Arial" w:hAnsi="Arial" w:cs="Arial"/>
+        </w:rPr>
+        <w:t xml:space="preserve">. </w:t>
       </w:r>
       <w:r>
         <w:rPr>
@@ -3956,7 +4012,19 @@
         <w:rPr>
           <w:rFonts w:ascii="Arial" w:hAnsi="Arial" w:cs="Arial"/>
         </w:rPr>
-        <w:t xml:space="preserve">Finally, we note that the more genes contained within the program, the easier it is to accurately predict. </w:t>
+        <w:t>Finally, we note that the more genes contained within the program, the easier it is to accurately predict</w:t>
+      </w:r>
+      <w:r>
+        <w:rPr>
+          <w:rFonts w:ascii="Arial" w:hAnsi="Arial" w:cs="Arial"/>
+        </w:rPr>
+        <w:t xml:space="preserve"> (Fig S6-ab, right)</w:t>
+      </w:r>
+      <w:r>
+        <w:rPr>
+          <w:rFonts w:ascii="Arial" w:hAnsi="Arial" w:cs="Arial"/>
+        </w:rPr>
+        <w:t xml:space="preserve">. </w:t>
       </w:r>
     </w:p>
     <w:p>
@@ -4051,7 +4119,19 @@
         <w:rPr>
           <w:rFonts w:ascii="Arial" w:hAnsi="Arial" w:cs="Arial"/>
         </w:rPr>
-        <w:t xml:space="preserve">S6e, left, </w:t>
+        <w:t>S6e</w:t>
+      </w:r>
+      <w:r>
+        <w:rPr>
+          <w:rFonts w:ascii="Arial" w:hAnsi="Arial" w:cs="Arial"/>
+        </w:rPr>
+        <w:t>-f</w:t>
+      </w:r>
+      <w:r>
+        <w:rPr>
+          <w:rFonts w:ascii="Arial" w:hAnsi="Arial" w:cs="Arial"/>
+        </w:rPr>
+        <w:t xml:space="preserve">, left, </w:t>
       </w:r>
       <w:r>
         <w:rPr>
@@ -4091,27 +4171,37 @@
         <w:rPr>
           <w:rFonts w:ascii="Arial" w:hAnsi="Arial" w:cs="Arial"/>
         </w:rPr>
-        <w:t xml:space="preserve">lowly expressed (Fig. </w:t>
-      </w:r>
-      <w:proofErr w:type="gramStart"/>
-      <w:r>
-        <w:rPr>
-          <w:rFonts w:ascii="Arial" w:hAnsi="Arial" w:cs="Arial"/>
-        </w:rPr>
-        <w:t>S6e,</w:t>
-      </w:r>
-      <w:r>
-        <w:rPr>
-          <w:rFonts w:ascii="Arial" w:hAnsi="Arial" w:cs="Arial"/>
-        </w:rPr>
-        <w:t xml:space="preserve"> middle).</w:t>
-      </w:r>
-      <w:proofErr w:type="gramEnd"/>
-      <w:r>
-        <w:rPr>
-          <w:rFonts w:ascii="Arial" w:hAnsi="Arial" w:cs="Arial"/>
-        </w:rPr>
-        <w:t xml:space="preserve"> Generally, measurements of lowly expressed genes tend to be contaminated with technical noise, making marker-gene covariance relationships difficult to estimate. Additi</w:t>
+        <w:t>lowly expressed (Fig. S6e</w:t>
+      </w:r>
+      <w:r>
+        <w:rPr>
+          <w:rFonts w:ascii="Arial" w:hAnsi="Arial" w:cs="Arial"/>
+        </w:rPr>
+        <w:t>-f</w:t>
+      </w:r>
+      <w:r>
+        <w:rPr>
+          <w:rFonts w:ascii="Arial" w:hAnsi="Arial" w:cs="Arial"/>
+        </w:rPr>
+        <w:t>,</w:t>
+      </w:r>
+      <w:r>
+        <w:rPr>
+          <w:rFonts w:ascii="Arial" w:hAnsi="Arial" w:cs="Arial"/>
+        </w:rPr>
+        <w:t xml:space="preserve"> middle</w:t>
+      </w:r>
+      <w:r>
+        <w:rPr>
+          <w:rFonts w:ascii="Arial" w:hAnsi="Arial" w:cs="Arial"/>
+        </w:rPr>
+        <w:t>, blue brackets</w:t>
+      </w:r>
+      <w:r>
+        <w:rPr>
+          <w:rFonts w:ascii="Arial" w:hAnsi="Arial" w:cs="Arial"/>
+        </w:rPr>
+        <w:t>). Generally, measurements of lowly expressed genes tend to be contaminated with technical noise, making marker-gene covariance relationships difficult to estimate. Additi</w:t>
       </w:r>
       <w:r>
         <w:rPr>
@@ -4165,7 +4255,13 @@
         <w:rPr>
           <w:rFonts w:ascii="Arial" w:hAnsi="Arial" w:cs="Arial"/>
         </w:rPr>
-        <w:t xml:space="preserve"> (Fig S6a-b, right)</w:t>
+        <w:t xml:space="preserve"> (Fig S6e-f</w:t>
+      </w:r>
+      <w:r>
+        <w:rPr>
+          <w:rFonts w:ascii="Arial" w:hAnsi="Arial" w:cs="Arial"/>
+        </w:rPr>
+        <w:t>, right)</w:t>
       </w:r>
       <w:r>
         <w:rPr>
@@ -4345,6 +4441,3486 @@
         </w:rPr>
         <w:t xml:space="preserve"> predict prediction error with a Spearman correlation of 0.48. Like before, we note a near perfect (up to 2-decimal precision) rank-correlation between our performance criterion, PCC and unexplained variance (Fig S6g). </w:t>
       </w:r>
+    </w:p>
+    <w:p>
+      <w:pPr>
+        <w:spacing w:line="240" w:lineRule="auto"/>
+        <w:ind w:firstLine="0"/>
+        <w:contextualSpacing/>
+        <w:jc w:val="both"/>
+        <w:rPr>
+          <w:rFonts w:ascii="Arial" w:hAnsi="Arial" w:cs="Arial"/>
+        </w:rPr>
+      </w:pPr>
+    </w:p>
+    <w:p>
+      <w:pPr>
+        <w:spacing w:line="240" w:lineRule="auto"/>
+        <w:ind w:firstLine="0"/>
+        <w:contextualSpacing/>
+        <w:jc w:val="both"/>
+        <w:rPr>
+          <w:rFonts w:ascii="Arial" w:hAnsi="Arial" w:cs="Arial"/>
+        </w:rPr>
+      </w:pPr>
+      <w:r>
+        <w:rPr>
+          <w:rFonts w:ascii="Arial" w:hAnsi="Arial" w:cs="Arial"/>
+          <w:b/>
+        </w:rPr>
+        <w:t xml:space="preserve">II. Power Analysis - </w:t>
+      </w:r>
+      <w:r>
+        <w:rPr>
+          <w:rFonts w:ascii="Arial" w:hAnsi="Arial" w:cs="Arial"/>
+        </w:rPr>
+        <w:t xml:space="preserve">We next performed a power analysis in which we examined the number of samples required for Tradict to achieve its best prediction accuracy. As done previously, we partitioned our transcriptome collection </w:t>
+      </w:r>
+      <w:r>
+        <w:rPr>
+          <w:rFonts w:ascii="Arial" w:hAnsi="Arial" w:cs="Arial"/>
+        </w:rPr>
+        <w:t xml:space="preserve">for </w:t>
+      </w:r>
+      <w:r>
+        <w:rPr>
+          <w:rFonts w:ascii="Arial" w:hAnsi="Arial" w:cs="Arial"/>
+        </w:rPr>
+        <w:t xml:space="preserve">both </w:t>
+      </w:r>
+      <w:r>
+        <w:rPr>
+          <w:rFonts w:ascii="Arial" w:hAnsi="Arial" w:cs="Arial"/>
+          <w:i/>
+        </w:rPr>
+        <w:t>A. thaliana</w:t>
+      </w:r>
+      <w:r>
+        <w:rPr>
+          <w:rFonts w:ascii="Arial" w:hAnsi="Arial" w:cs="Arial"/>
+          <w:i/>
+        </w:rPr>
+        <w:t xml:space="preserve"> </w:t>
+      </w:r>
+      <w:r>
+        <w:rPr>
+          <w:rFonts w:ascii="Arial" w:hAnsi="Arial" w:cs="Arial"/>
+        </w:rPr>
+        <w:t xml:space="preserve">and </w:t>
+      </w:r>
+      <w:r>
+        <w:rPr>
+          <w:rFonts w:ascii="Arial" w:hAnsi="Arial" w:cs="Arial"/>
+          <w:i/>
+        </w:rPr>
+        <w:t xml:space="preserve">M. </w:t>
+      </w:r>
+      <w:proofErr w:type="spellStart"/>
+      <w:r>
+        <w:rPr>
+          <w:rFonts w:ascii="Arial" w:hAnsi="Arial" w:cs="Arial"/>
+          <w:i/>
+        </w:rPr>
+        <w:t>musculus</w:t>
+      </w:r>
+      <w:proofErr w:type="spellEnd"/>
+      <w:r>
+        <w:rPr>
+          <w:rFonts w:ascii="Arial" w:hAnsi="Arial" w:cs="Arial"/>
+        </w:rPr>
+        <w:t xml:space="preserve"> into a training set and test set by submission and historical date.</w:t>
+      </w:r>
+      <w:r>
+        <w:rPr>
+          <w:rFonts w:ascii="Arial" w:hAnsi="Arial" w:cs="Arial"/>
+        </w:rPr>
+        <w:t xml:space="preserve">  The training set contained the first 90% of submissions (</w:t>
+      </w:r>
+      <w:r>
+        <w:rPr>
+          <w:rFonts w:ascii="Arial" w:hAnsi="Arial" w:cs="Arial"/>
+        </w:rPr>
+        <w:t>208</w:t>
+      </w:r>
+      <w:r>
+        <w:rPr>
+          <w:rFonts w:ascii="Arial" w:hAnsi="Arial" w:cs="Arial"/>
+        </w:rPr>
+        <w:t xml:space="preserve"> submissions comprised of </w:t>
+      </w:r>
+      <w:r>
+        <w:rPr>
+          <w:rFonts w:ascii="Arial" w:hAnsi="Arial" w:cs="Arial"/>
+        </w:rPr>
+        <w:t>2</w:t>
+      </w:r>
+      <w:r>
+        <w:rPr>
+          <w:rFonts w:ascii="Arial" w:hAnsi="Arial" w:cs="Arial"/>
+        </w:rPr>
+        <w:t>,</w:t>
+      </w:r>
+      <w:r>
+        <w:rPr>
+          <w:rFonts w:ascii="Arial" w:hAnsi="Arial" w:cs="Arial"/>
+        </w:rPr>
+        <w:t>389</w:t>
+      </w:r>
+      <w:r>
+        <w:rPr>
+          <w:rFonts w:ascii="Arial" w:hAnsi="Arial" w:cs="Arial"/>
+        </w:rPr>
+        <w:t xml:space="preserve"> samples for </w:t>
+      </w:r>
+      <w:r>
+        <w:rPr>
+          <w:rFonts w:ascii="Arial" w:hAnsi="Arial" w:cs="Arial"/>
+          <w:i/>
+        </w:rPr>
+        <w:t>A. thaliana</w:t>
+      </w:r>
+      <w:r>
+        <w:rPr>
+          <w:rFonts w:ascii="Arial" w:hAnsi="Arial" w:cs="Arial"/>
+        </w:rPr>
+        <w:t xml:space="preserve">, and 1,443 submissions comprised of 19,703 samples for </w:t>
+      </w:r>
+      <w:r>
+        <w:rPr>
+          <w:rFonts w:ascii="Arial" w:hAnsi="Arial" w:cs="Arial"/>
+          <w:i/>
+        </w:rPr>
+        <w:t xml:space="preserve">M. </w:t>
+      </w:r>
+      <w:proofErr w:type="spellStart"/>
+      <w:r>
+        <w:rPr>
+          <w:rFonts w:ascii="Arial" w:hAnsi="Arial" w:cs="Arial"/>
+          <w:i/>
+        </w:rPr>
+        <w:t>musculus</w:t>
+      </w:r>
+      <w:proofErr w:type="spellEnd"/>
+      <w:r>
+        <w:rPr>
+          <w:rFonts w:ascii="Arial" w:hAnsi="Arial" w:cs="Arial"/>
+        </w:rPr>
+        <w:t>) deposited on the SRA, and the test set contained the remaining 10% (</w:t>
+      </w:r>
+      <w:r>
+        <w:rPr>
+          <w:rFonts w:ascii="Arial" w:hAnsi="Arial" w:cs="Arial"/>
+        </w:rPr>
+        <w:t>17</w:t>
+      </w:r>
+      <w:r>
+        <w:rPr>
+          <w:rFonts w:ascii="Arial" w:hAnsi="Arial" w:cs="Arial"/>
+        </w:rPr>
+        <w:t xml:space="preserve"> submissions comprised of 208 samples for </w:t>
+      </w:r>
+      <w:r>
+        <w:rPr>
+          <w:rFonts w:ascii="Arial" w:hAnsi="Arial" w:cs="Arial"/>
+          <w:i/>
+        </w:rPr>
+        <w:t>A. thaliana</w:t>
+      </w:r>
+      <w:r>
+        <w:rPr>
+          <w:rFonts w:ascii="Arial" w:hAnsi="Arial" w:cs="Arial"/>
+        </w:rPr>
+        <w:t xml:space="preserve">, and 159 submissions comprised of 1,774 samples for </w:t>
+      </w:r>
+      <w:r>
+        <w:rPr>
+          <w:rFonts w:ascii="Arial" w:hAnsi="Arial" w:cs="Arial"/>
+          <w:i/>
+        </w:rPr>
+        <w:t xml:space="preserve">M. </w:t>
+      </w:r>
+      <w:proofErr w:type="spellStart"/>
+      <w:r>
+        <w:rPr>
+          <w:rFonts w:ascii="Arial" w:hAnsi="Arial" w:cs="Arial"/>
+          <w:i/>
+        </w:rPr>
+        <w:t>musculus</w:t>
+      </w:r>
+      <w:proofErr w:type="spellEnd"/>
+      <w:r>
+        <w:rPr>
+          <w:rFonts w:ascii="Arial" w:hAnsi="Arial" w:cs="Arial"/>
+        </w:rPr>
+        <w:t>).</w:t>
+      </w:r>
+    </w:p>
+    <w:p>
+      <w:pPr>
+        <w:spacing w:line="240" w:lineRule="auto"/>
+        <w:ind w:firstLine="0"/>
+        <w:contextualSpacing/>
+        <w:jc w:val="both"/>
+        <w:rPr>
+          <w:rFonts w:ascii="Arial" w:hAnsi="Arial" w:cs="Arial"/>
+        </w:rPr>
+      </w:pPr>
+      <w:r>
+        <w:rPr>
+          <w:rFonts w:ascii="Arial" w:hAnsi="Arial" w:cs="Arial"/>
+        </w:rPr>
+        <w:tab/>
+      </w:r>
+      <w:r>
+        <w:rPr>
+          <w:rFonts w:ascii="Arial" w:hAnsi="Arial" w:cs="Arial"/>
+        </w:rPr>
+        <w:t xml:space="preserve"> </w:t>
+      </w:r>
+    </w:p>
+    <w:p>
+      <w:pPr>
+        <w:keepNext/>
+        <w:spacing w:line="240" w:lineRule="auto"/>
+        <w:ind w:firstLine="0"/>
+        <w:contextualSpacing/>
+        <w:jc w:val="both"/>
+      </w:pPr>
+      <w:r>
+        <w:rPr>
+          <w:rFonts w:ascii="Arial" w:hAnsi="Arial" w:cs="Arial"/>
+          <w:b/>
+          <w:noProof/>
+        </w:rPr>
+        <w:drawing>
+          <wp:inline distT="0" distB="0" distL="0" distR="0" wp14:anchorId="1AEA36D3" wp14:editId="3E266E78">
+            <wp:extent cx="5937250" cy="5640946"/>
+            <wp:effectExtent l="0" t="0" r="6350" b="0"/>
+            <wp:docPr id="1" name="Picture 1" descr="Macintosh HD:Users:sbiswas:GitHub:transcriptome_compression:paper:fig_power_analysis.jpg"/>
+            <wp:cNvGraphicFramePr>
+              <a:graphicFrameLocks xmlns:a="http://schemas.openxmlformats.org/drawingml/2006/main" noChangeAspect="1"/>
+            </wp:cNvGraphicFramePr>
+            <a:graphic xmlns:a="http://schemas.openxmlformats.org/drawingml/2006/main">
+              <a:graphicData uri="http://schemas.openxmlformats.org/drawingml/2006/picture">
+                <pic:pic xmlns:pic="http://schemas.openxmlformats.org/drawingml/2006/picture">
+                  <pic:nvPicPr>
+                    <pic:cNvPr id="0" name="Picture 1" descr="Macintosh HD:Users:sbiswas:GitHub:transcriptome_compression:paper:fig_power_analysis.jpg"/>
+                    <pic:cNvPicPr>
+                      <a:picLocks noChangeAspect="1" noChangeArrowheads="1"/>
+                    </pic:cNvPicPr>
+                  </pic:nvPicPr>
+                  <pic:blipFill rotWithShape="1">
+                    <a:blip r:embed="rId13">
+                      <a:extLst>
+                        <a:ext uri="{28A0092B-C50C-407E-A947-70E740481C1C}">
+                          <a14:useLocalDpi xmlns:a14="http://schemas.microsoft.com/office/drawing/2010/main" val="0"/>
+                        </a:ext>
+                      </a:extLst>
+                    </a:blip>
+                    <a:srcRect b="26632"/>
+                    <a:stretch/>
+                  </pic:blipFill>
+                  <pic:spPr bwMode="auto">
+                    <a:xfrm>
+                      <a:off x="0" y="0"/>
+                      <a:ext cx="5937250" cy="5640946"/>
+                    </a:xfrm>
+                    <a:prstGeom prst="rect">
+                      <a:avLst/>
+                    </a:prstGeom>
+                    <a:noFill/>
+                    <a:ln>
+                      <a:noFill/>
+                    </a:ln>
+                    <a:extLst>
+                      <a:ext uri="{53640926-AAD7-44d8-BBD7-CCE9431645EC}">
+                        <a14:shadowObscured xmlns:a14="http://schemas.microsoft.com/office/drawing/2010/main"/>
+                      </a:ext>
+                    </a:extLst>
+                  </pic:spPr>
+                </pic:pic>
+              </a:graphicData>
+            </a:graphic>
+          </wp:inline>
+        </w:drawing>
+      </w:r>
+    </w:p>
+    <w:p>
+      <w:pPr>
+        <w:pStyle w:val="Caption"/>
+        <w:spacing w:line="240" w:lineRule="auto"/>
+        <w:ind w:firstLine="0"/>
+        <w:jc w:val="both"/>
+        <w:rPr>
+          <w:rFonts w:ascii="Arial" w:hAnsi="Arial" w:cs="Arial"/>
+          <w:b w:val="0"/>
+        </w:rPr>
+      </w:pPr>
+      <w:r>
+        <w:rPr>
+          <w:rFonts w:ascii="Arial" w:hAnsi="Arial" w:cs="Arial"/>
+        </w:rPr>
+        <w:t xml:space="preserve">Figure </w:t>
+      </w:r>
+      <w:r>
+        <w:rPr>
+          <w:rFonts w:ascii="Arial" w:hAnsi="Arial" w:cs="Arial"/>
+        </w:rPr>
+        <w:t xml:space="preserve">S7. Power analysis reveals </w:t>
+      </w:r>
+      <w:r>
+        <w:rPr>
+          <w:rFonts w:ascii="Arial" w:hAnsi="Arial" w:cs="Arial"/>
+        </w:rPr>
+        <w:t xml:space="preserve">Tradict needs approximately </w:t>
+      </w:r>
+      <w:r>
+        <w:rPr>
+          <w:rFonts w:ascii="Arial" w:hAnsi="Arial" w:cs="Arial"/>
+        </w:rPr>
+        <w:t xml:space="preserve">1000 samples to make accurate predictions.  </w:t>
+      </w:r>
+      <w:r>
+        <w:rPr>
+          <w:rFonts w:ascii="Arial" w:hAnsi="Arial" w:cs="Arial"/>
+          <w:b w:val="0"/>
+        </w:rPr>
+        <w:t>Test-set prediction accuracies in the form of a) PCC or b) normalized unexplained variance as a function of the size of the</w:t>
+      </w:r>
+      <w:r>
+        <w:rPr>
+          <w:rFonts w:ascii="Arial" w:hAnsi="Arial" w:cs="Arial"/>
+          <w:b w:val="0"/>
+        </w:rPr>
+        <w:t xml:space="preserve"> </w:t>
+      </w:r>
+      <w:r>
+        <w:rPr>
+          <w:rFonts w:ascii="Arial" w:hAnsi="Arial" w:cs="Arial"/>
+          <w:b w:val="0"/>
+          <w:i/>
+        </w:rPr>
+        <w:t>A. thaliana</w:t>
+      </w:r>
+      <w:r>
+        <w:rPr>
+          <w:rFonts w:ascii="Arial" w:hAnsi="Arial" w:cs="Arial"/>
+          <w:b w:val="0"/>
+        </w:rPr>
+        <w:t xml:space="preserve"> </w:t>
+      </w:r>
+      <w:r>
+        <w:rPr>
+          <w:rFonts w:ascii="Arial" w:hAnsi="Arial" w:cs="Arial"/>
+          <w:b w:val="0"/>
+        </w:rPr>
+        <w:t>training</w:t>
+      </w:r>
+      <w:r>
+        <w:rPr>
+          <w:rFonts w:ascii="Arial" w:hAnsi="Arial" w:cs="Arial"/>
+          <w:b w:val="0"/>
+        </w:rPr>
+        <w:t xml:space="preserve"> set. X-axis </w:t>
+      </w:r>
+      <w:r>
+        <w:rPr>
+          <w:rFonts w:ascii="Arial" w:hAnsi="Arial" w:cs="Arial"/>
+          <w:b w:val="0"/>
+        </w:rPr>
+        <w:t>tick labels</w:t>
+      </w:r>
+      <w:r>
+        <w:rPr>
+          <w:rFonts w:ascii="Arial" w:hAnsi="Arial" w:cs="Arial"/>
+          <w:b w:val="0"/>
+        </w:rPr>
+        <w:t xml:space="preserve"> are in the form of  “Y (Z)” where Y denotes the number of samples in the training set and Z denotes the number of unique submissions to which these training set samples belong. </w:t>
+      </w:r>
+      <w:r>
+        <w:rPr>
+          <w:rFonts w:ascii="Arial" w:hAnsi="Arial" w:cs="Arial"/>
+          <w:b w:val="0"/>
+        </w:rPr>
+        <w:t>The solid line depicts the median program (red) or gene (green) and the shaded error bands denote the 20</w:t>
+      </w:r>
+      <w:r>
+        <w:rPr>
+          <w:rFonts w:ascii="Arial" w:hAnsi="Arial" w:cs="Arial"/>
+          <w:b w:val="0"/>
+          <w:vertAlign w:val="superscript"/>
+        </w:rPr>
+        <w:t>th</w:t>
+      </w:r>
+      <w:r>
+        <w:rPr>
+          <w:rFonts w:ascii="Arial" w:hAnsi="Arial" w:cs="Arial"/>
+          <w:b w:val="0"/>
+        </w:rPr>
+        <w:t xml:space="preserve"> and 80</w:t>
+      </w:r>
+      <w:r>
+        <w:rPr>
+          <w:rFonts w:ascii="Arial" w:hAnsi="Arial" w:cs="Arial"/>
+          <w:b w:val="0"/>
+          <w:vertAlign w:val="superscript"/>
+        </w:rPr>
+        <w:t>th</w:t>
+      </w:r>
+      <w:r>
+        <w:rPr>
+          <w:rFonts w:ascii="Arial" w:hAnsi="Arial" w:cs="Arial"/>
+          <w:b w:val="0"/>
+        </w:rPr>
+        <w:t xml:space="preserve"> percentile program or gene.</w:t>
+      </w:r>
+      <w:r>
+        <w:rPr>
+          <w:rFonts w:ascii="Arial" w:hAnsi="Arial" w:cs="Arial"/>
+          <w:b w:val="0"/>
+        </w:rPr>
+        <w:t xml:space="preserve"> </w:t>
+      </w:r>
+      <w:proofErr w:type="gramStart"/>
+      <w:r>
+        <w:rPr>
+          <w:rFonts w:ascii="Arial" w:hAnsi="Arial" w:cs="Arial"/>
+          <w:b w:val="0"/>
+        </w:rPr>
+        <w:t>c</w:t>
+      </w:r>
+      <w:proofErr w:type="gramEnd"/>
+      <w:r>
+        <w:rPr>
+          <w:rFonts w:ascii="Arial" w:hAnsi="Arial" w:cs="Arial"/>
+          <w:b w:val="0"/>
+        </w:rPr>
+        <w:t xml:space="preserve">-d) same as </w:t>
+      </w:r>
+      <w:r>
+        <w:rPr>
+          <w:rFonts w:ascii="Arial" w:hAnsi="Arial" w:cs="Arial"/>
+          <w:b w:val="0"/>
+        </w:rPr>
+        <w:t>(a) and (</w:t>
+      </w:r>
+      <w:r>
+        <w:rPr>
+          <w:rFonts w:ascii="Arial" w:hAnsi="Arial" w:cs="Arial"/>
+          <w:b w:val="0"/>
+        </w:rPr>
+        <w:t>b</w:t>
+      </w:r>
+      <w:r>
+        <w:rPr>
+          <w:rFonts w:ascii="Arial" w:hAnsi="Arial" w:cs="Arial"/>
+          <w:b w:val="0"/>
+        </w:rPr>
+        <w:t>)</w:t>
+      </w:r>
+      <w:r>
+        <w:rPr>
+          <w:rFonts w:ascii="Arial" w:hAnsi="Arial" w:cs="Arial"/>
+          <w:b w:val="0"/>
+        </w:rPr>
+        <w:t xml:space="preserve"> but for </w:t>
+      </w:r>
+      <w:r>
+        <w:rPr>
+          <w:rFonts w:ascii="Arial" w:hAnsi="Arial" w:cs="Arial"/>
+          <w:b w:val="0"/>
+          <w:i/>
+        </w:rPr>
+        <w:t xml:space="preserve">M. </w:t>
+      </w:r>
+      <w:proofErr w:type="spellStart"/>
+      <w:r>
+        <w:rPr>
+          <w:rFonts w:ascii="Arial" w:hAnsi="Arial" w:cs="Arial"/>
+          <w:b w:val="0"/>
+          <w:i/>
+        </w:rPr>
+        <w:t>musculus</w:t>
+      </w:r>
+      <w:proofErr w:type="spellEnd"/>
+      <w:r>
+        <w:rPr>
+          <w:rFonts w:ascii="Arial" w:hAnsi="Arial" w:cs="Arial"/>
+          <w:b w:val="0"/>
+        </w:rPr>
+        <w:t>.</w:t>
+      </w:r>
+      <w:r>
+        <w:rPr>
+          <w:rFonts w:ascii="Arial" w:hAnsi="Arial" w:cs="Arial"/>
+          <w:b w:val="0"/>
+        </w:rPr>
+        <w:t xml:space="preserve"> Plots in (a) and (c) are plotted on a base 10 logarithmic scale.</w:t>
+      </w:r>
+    </w:p>
+    <w:p>
+      <w:pPr>
+        <w:spacing w:line="240" w:lineRule="auto"/>
+        <w:ind w:firstLine="720"/>
+        <w:contextualSpacing/>
+        <w:jc w:val="both"/>
+        <w:rPr>
+          <w:rFonts w:ascii="Arial" w:hAnsi="Arial" w:cs="Arial"/>
+          <w:b/>
+        </w:rPr>
+      </w:pPr>
+      <w:r>
+        <w:rPr>
+          <w:rFonts w:ascii="Arial" w:hAnsi="Arial" w:cs="Arial"/>
+        </w:rPr>
+        <w:t xml:space="preserve">We then trained Tradict using different sized subsets of the training set and evaluated its predictive performance on the test set using the PCC and normalized unexplained variance criteria. The different sized subsets were chosen sequentially such that each subsequent subset included the submissions in the previous subset as well as more recent submissions (by date) to the SRA. Consequently, this analysis </w:t>
+      </w:r>
+      <w:r>
+        <w:rPr>
+          <w:rFonts w:ascii="Arial" w:hAnsi="Arial" w:cs="Arial"/>
+        </w:rPr>
+        <w:t>aims to mimic</w:t>
+      </w:r>
+      <w:r>
+        <w:rPr>
+          <w:rFonts w:ascii="Arial" w:hAnsi="Arial" w:cs="Arial"/>
+        </w:rPr>
+        <w:t xml:space="preserve"> reality in that it shows how </w:t>
+      </w:r>
+      <w:proofErr w:type="spellStart"/>
+      <w:r>
+        <w:rPr>
+          <w:rFonts w:ascii="Arial" w:hAnsi="Arial" w:cs="Arial"/>
+        </w:rPr>
+        <w:t>Tradict’s</w:t>
+      </w:r>
+      <w:proofErr w:type="spellEnd"/>
+      <w:r>
+        <w:rPr>
+          <w:rFonts w:ascii="Arial" w:hAnsi="Arial" w:cs="Arial"/>
+        </w:rPr>
+        <w:t xml:space="preserve"> </w:t>
+      </w:r>
+      <w:r>
+        <w:rPr>
+          <w:rFonts w:ascii="Arial" w:hAnsi="Arial" w:cs="Arial"/>
+        </w:rPr>
+        <w:t>prospective</w:t>
+      </w:r>
+      <w:r>
+        <w:rPr>
+          <w:rFonts w:ascii="Arial" w:hAnsi="Arial" w:cs="Arial"/>
+        </w:rPr>
+        <w:t xml:space="preserve"> test-set performance increases as more samples are submitted to the SRA.</w:t>
+      </w:r>
+    </w:p>
+    <w:p>
+      <w:pPr>
+        <w:spacing w:line="240" w:lineRule="auto"/>
+        <w:ind w:firstLine="0"/>
+        <w:contextualSpacing/>
+        <w:jc w:val="both"/>
+        <w:rPr>
+          <w:rFonts w:ascii="Arial" w:hAnsi="Arial" w:cs="Arial"/>
+        </w:rPr>
+      </w:pPr>
+      <w:r>
+        <w:rPr>
+          <w:rFonts w:ascii="Arial" w:hAnsi="Arial" w:cs="Arial"/>
+          <w:b/>
+        </w:rPr>
+        <w:tab/>
+      </w:r>
+      <w:r>
+        <w:rPr>
+          <w:rFonts w:ascii="Arial" w:hAnsi="Arial" w:cs="Arial"/>
+        </w:rPr>
+        <w:t xml:space="preserve">Figure S7 shows that for both performance criterion and for both organisms, predictive performance begins to saturate for nearly all programs and genes after 750-1,000 samples are included in the training set. </w:t>
+      </w:r>
+      <w:r>
+        <w:rPr>
+          <w:rFonts w:ascii="Arial" w:hAnsi="Arial" w:cs="Arial"/>
+        </w:rPr>
+        <w:t xml:space="preserve">We note that not just any collection of 1,000 samples will do. These samples must be sufficiently varied in context in order for Tradict to </w:t>
+      </w:r>
+      <w:r>
+        <w:rPr>
+          <w:rFonts w:ascii="Arial" w:hAnsi="Arial" w:cs="Arial"/>
+        </w:rPr>
+        <w:t>perform adequate training over</w:t>
+      </w:r>
+      <w:r>
+        <w:rPr>
+          <w:rFonts w:ascii="Arial" w:hAnsi="Arial" w:cs="Arial"/>
+        </w:rPr>
+        <w:t xml:space="preserve"> the </w:t>
+      </w:r>
+      <w:r>
+        <w:rPr>
+          <w:rFonts w:ascii="Arial" w:hAnsi="Arial" w:cs="Arial"/>
+        </w:rPr>
+        <w:t xml:space="preserve">variety possible </w:t>
+      </w:r>
+      <w:proofErr w:type="spellStart"/>
+      <w:r>
+        <w:rPr>
+          <w:rFonts w:ascii="Arial" w:hAnsi="Arial" w:cs="Arial"/>
+        </w:rPr>
+        <w:t>transcriptomic</w:t>
+      </w:r>
+      <w:proofErr w:type="spellEnd"/>
+      <w:r>
+        <w:rPr>
+          <w:rFonts w:ascii="Arial" w:hAnsi="Arial" w:cs="Arial"/>
+        </w:rPr>
+        <w:t xml:space="preserve"> states.</w:t>
+      </w:r>
+      <w:r>
+        <w:rPr>
+          <w:rFonts w:ascii="Arial" w:hAnsi="Arial" w:cs="Arial"/>
+        </w:rPr>
+        <w:t xml:space="preserve"> By the same token, the first 1,000 samples to the SRA were </w:t>
+      </w:r>
+      <w:r>
+        <w:rPr>
+          <w:rFonts w:ascii="Arial" w:hAnsi="Arial" w:cs="Arial"/>
+        </w:rPr>
+        <w:t xml:space="preserve">likely </w:t>
+      </w:r>
+      <w:r>
+        <w:rPr>
+          <w:rFonts w:ascii="Arial" w:hAnsi="Arial" w:cs="Arial"/>
+        </w:rPr>
+        <w:t xml:space="preserve">not chosen to maximize exploration of the transcriptome. Thus, it may be possible to </w:t>
+      </w:r>
+      <w:r>
+        <w:rPr>
+          <w:rFonts w:ascii="Arial" w:hAnsi="Arial" w:cs="Arial"/>
+        </w:rPr>
+        <w:t xml:space="preserve">generate training sets that maximize </w:t>
+      </w:r>
+      <w:proofErr w:type="spellStart"/>
+      <w:r>
+        <w:rPr>
+          <w:rFonts w:ascii="Arial" w:hAnsi="Arial" w:cs="Arial"/>
+        </w:rPr>
+        <w:t>Tradict’s</w:t>
+      </w:r>
+      <w:proofErr w:type="spellEnd"/>
+      <w:r>
+        <w:rPr>
+          <w:rFonts w:ascii="Arial" w:hAnsi="Arial" w:cs="Arial"/>
+        </w:rPr>
+        <w:t xml:space="preserve"> performance with much fewer than 1,000 samples. </w:t>
+      </w:r>
+      <w:r>
+        <w:rPr>
+          <w:rFonts w:ascii="Arial" w:hAnsi="Arial" w:cs="Arial"/>
+        </w:rPr>
+        <w:t>However, this latter hypothesis requires further investigation.</w:t>
+      </w:r>
+    </w:p>
+    <w:p>
+      <w:pPr>
+        <w:spacing w:line="240" w:lineRule="auto"/>
+        <w:ind w:firstLine="0"/>
+        <w:contextualSpacing/>
+        <w:jc w:val="both"/>
+        <w:rPr>
+          <w:rFonts w:ascii="Arial" w:hAnsi="Arial" w:cs="Arial"/>
+        </w:rPr>
+      </w:pPr>
+      <w:r>
+        <w:rPr>
+          <w:rFonts w:ascii="Arial" w:hAnsi="Arial" w:cs="Arial"/>
+        </w:rPr>
+        <w:tab/>
+        <w:t>The requirement for 1,000 samples is already met for many commonly studied model organisms. Below are listed several eukaryotic model organisms and the number of publicly available samples that are available for it on the SRA</w:t>
+      </w:r>
+      <w:r>
+        <w:rPr>
+          <w:rFonts w:ascii="Arial" w:hAnsi="Arial" w:cs="Arial"/>
+        </w:rPr>
+        <w:t xml:space="preserve"> (current as of September 23, 2016)</w:t>
+      </w:r>
+      <w:r>
+        <w:rPr>
+          <w:rFonts w:ascii="Arial" w:hAnsi="Arial" w:cs="Arial"/>
+        </w:rPr>
+        <w:t xml:space="preserve">. </w:t>
+      </w:r>
+    </w:p>
+    <w:p>
+      <w:pPr>
+        <w:spacing w:line="240" w:lineRule="auto"/>
+        <w:ind w:firstLine="0"/>
+        <w:contextualSpacing/>
+        <w:jc w:val="both"/>
+        <w:rPr>
+          <w:rFonts w:ascii="Arial" w:hAnsi="Arial" w:cs="Arial"/>
+        </w:rPr>
+      </w:pPr>
+    </w:p>
+    <w:p>
+      <w:pPr>
+        <w:spacing w:line="240" w:lineRule="auto"/>
+        <w:ind w:firstLine="0"/>
+        <w:contextualSpacing/>
+        <w:jc w:val="both"/>
+        <w:rPr>
+          <w:rFonts w:ascii="Arial" w:hAnsi="Arial" w:cs="Arial"/>
+        </w:rPr>
+      </w:pPr>
+      <w:r>
+        <w:rPr>
+          <w:rFonts w:ascii="Arial" w:hAnsi="Arial" w:cs="Arial"/>
+        </w:rPr>
+        <w:t xml:space="preserve">6.9K </w:t>
+      </w:r>
+      <w:r>
+        <w:rPr>
+          <w:rFonts w:ascii="Arial" w:hAnsi="Arial" w:cs="Arial"/>
+        </w:rPr>
+        <w:tab/>
+        <w:t xml:space="preserve"> </w:t>
+      </w:r>
+      <w:r>
+        <w:rPr>
+          <w:rFonts w:ascii="Arial" w:hAnsi="Arial" w:cs="Arial"/>
+        </w:rPr>
+        <w:tab/>
+      </w:r>
+      <w:r>
+        <w:rPr>
+          <w:rFonts w:ascii="Arial" w:hAnsi="Arial" w:cs="Arial"/>
+          <w:i/>
+        </w:rPr>
+        <w:t>A. thaliana</w:t>
+      </w:r>
+    </w:p>
+    <w:p>
+      <w:pPr>
+        <w:spacing w:line="240" w:lineRule="auto"/>
+        <w:ind w:firstLine="0"/>
+        <w:contextualSpacing/>
+        <w:jc w:val="both"/>
+        <w:rPr>
+          <w:rFonts w:ascii="Arial" w:hAnsi="Arial" w:cs="Arial"/>
+        </w:rPr>
+      </w:pPr>
+      <w:r>
+        <w:rPr>
+          <w:rFonts w:ascii="Arial" w:hAnsi="Arial" w:cs="Arial"/>
+        </w:rPr>
+        <w:t xml:space="preserve">110.6K </w:t>
+      </w:r>
+      <w:r>
+        <w:rPr>
+          <w:rFonts w:ascii="Arial" w:hAnsi="Arial" w:cs="Arial"/>
+        </w:rPr>
+        <w:tab/>
+      </w:r>
+      <w:r>
+        <w:rPr>
+          <w:rFonts w:ascii="Arial" w:hAnsi="Arial" w:cs="Arial"/>
+          <w:i/>
+        </w:rPr>
+        <w:t xml:space="preserve">M. </w:t>
+      </w:r>
+      <w:proofErr w:type="spellStart"/>
+      <w:r>
+        <w:rPr>
+          <w:rFonts w:ascii="Arial" w:hAnsi="Arial" w:cs="Arial"/>
+          <w:i/>
+        </w:rPr>
+        <w:t>musculus</w:t>
+      </w:r>
+      <w:proofErr w:type="spellEnd"/>
+    </w:p>
+    <w:p>
+      <w:pPr>
+        <w:spacing w:line="240" w:lineRule="auto"/>
+        <w:ind w:firstLine="0"/>
+        <w:contextualSpacing/>
+        <w:jc w:val="both"/>
+        <w:rPr>
+          <w:rFonts w:ascii="Arial" w:hAnsi="Arial" w:cs="Arial"/>
+        </w:rPr>
+      </w:pPr>
+      <w:r>
+        <w:rPr>
+          <w:rFonts w:ascii="Arial" w:hAnsi="Arial" w:cs="Arial"/>
+        </w:rPr>
+        <w:t xml:space="preserve">8.6K </w:t>
+      </w:r>
+      <w:r>
+        <w:rPr>
+          <w:rFonts w:ascii="Arial" w:hAnsi="Arial" w:cs="Arial"/>
+        </w:rPr>
+        <w:tab/>
+      </w:r>
+      <w:r>
+        <w:rPr>
+          <w:rFonts w:ascii="Arial" w:hAnsi="Arial" w:cs="Arial"/>
+        </w:rPr>
+        <w:tab/>
+      </w:r>
+      <w:r>
+        <w:rPr>
+          <w:rFonts w:ascii="Arial" w:hAnsi="Arial" w:cs="Arial"/>
+          <w:i/>
+        </w:rPr>
+        <w:t>D. melanogaster</w:t>
+      </w:r>
+    </w:p>
+    <w:p>
+      <w:pPr>
+        <w:spacing w:line="240" w:lineRule="auto"/>
+        <w:ind w:firstLine="0"/>
+        <w:contextualSpacing/>
+        <w:jc w:val="both"/>
+        <w:rPr>
+          <w:rFonts w:ascii="Arial" w:hAnsi="Arial" w:cs="Arial"/>
+        </w:rPr>
+      </w:pPr>
+      <w:r>
+        <w:rPr>
+          <w:rFonts w:ascii="Arial" w:hAnsi="Arial" w:cs="Arial"/>
+        </w:rPr>
+        <w:t xml:space="preserve">5.7K </w:t>
+      </w:r>
+      <w:r>
+        <w:rPr>
+          <w:rFonts w:ascii="Arial" w:hAnsi="Arial" w:cs="Arial"/>
+        </w:rPr>
+        <w:tab/>
+        <w:t xml:space="preserve"> </w:t>
+      </w:r>
+      <w:r>
+        <w:rPr>
+          <w:rFonts w:ascii="Arial" w:hAnsi="Arial" w:cs="Arial"/>
+        </w:rPr>
+        <w:tab/>
+      </w:r>
+      <w:r>
+        <w:rPr>
+          <w:rFonts w:ascii="Arial" w:hAnsi="Arial" w:cs="Arial"/>
+          <w:i/>
+        </w:rPr>
+        <w:t xml:space="preserve">S. </w:t>
+      </w:r>
+      <w:proofErr w:type="spellStart"/>
+      <w:r>
+        <w:rPr>
+          <w:rFonts w:ascii="Arial" w:hAnsi="Arial" w:cs="Arial"/>
+          <w:i/>
+        </w:rPr>
+        <w:t>cerevisiae</w:t>
+      </w:r>
+      <w:proofErr w:type="spellEnd"/>
+    </w:p>
+    <w:p>
+      <w:pPr>
+        <w:spacing w:line="240" w:lineRule="auto"/>
+        <w:ind w:firstLine="0"/>
+        <w:contextualSpacing/>
+        <w:jc w:val="both"/>
+        <w:rPr>
+          <w:rFonts w:ascii="Arial" w:hAnsi="Arial" w:cs="Arial"/>
+        </w:rPr>
+      </w:pPr>
+      <w:r>
+        <w:rPr>
+          <w:rFonts w:ascii="Arial" w:hAnsi="Arial" w:cs="Arial"/>
+        </w:rPr>
+        <w:t xml:space="preserve">72.1K </w:t>
+      </w:r>
+      <w:r>
+        <w:rPr>
+          <w:rFonts w:ascii="Arial" w:hAnsi="Arial" w:cs="Arial"/>
+        </w:rPr>
+        <w:tab/>
+        <w:t xml:space="preserve"> </w:t>
+      </w:r>
+      <w:r>
+        <w:rPr>
+          <w:rFonts w:ascii="Arial" w:hAnsi="Arial" w:cs="Arial"/>
+        </w:rPr>
+        <w:tab/>
+      </w:r>
+      <w:r>
+        <w:rPr>
+          <w:rFonts w:ascii="Arial" w:hAnsi="Arial" w:cs="Arial"/>
+          <w:i/>
+        </w:rPr>
+        <w:t>H. sapiens</w:t>
+      </w:r>
+      <w:r>
+        <w:rPr>
+          <w:rFonts w:ascii="Arial" w:hAnsi="Arial" w:cs="Arial"/>
+        </w:rPr>
+        <w:t xml:space="preserve"> (public)</w:t>
+      </w:r>
+    </w:p>
+    <w:p>
+      <w:pPr>
+        <w:spacing w:line="240" w:lineRule="auto"/>
+        <w:ind w:firstLine="0"/>
+        <w:contextualSpacing/>
+        <w:jc w:val="both"/>
+        <w:rPr>
+          <w:rFonts w:ascii="Arial" w:hAnsi="Arial" w:cs="Arial"/>
+        </w:rPr>
+      </w:pPr>
+      <w:r>
+        <w:rPr>
+          <w:rFonts w:ascii="Arial" w:hAnsi="Arial" w:cs="Arial"/>
+        </w:rPr>
+        <w:t xml:space="preserve">2.7K </w:t>
+      </w:r>
+      <w:r>
+        <w:rPr>
+          <w:rFonts w:ascii="Arial" w:hAnsi="Arial" w:cs="Arial"/>
+        </w:rPr>
+        <w:tab/>
+        <w:t xml:space="preserve"> </w:t>
+      </w:r>
+      <w:r>
+        <w:rPr>
+          <w:rFonts w:ascii="Arial" w:hAnsi="Arial" w:cs="Arial"/>
+        </w:rPr>
+        <w:tab/>
+      </w:r>
+      <w:r>
+        <w:rPr>
+          <w:rFonts w:ascii="Arial" w:hAnsi="Arial" w:cs="Arial"/>
+          <w:i/>
+        </w:rPr>
+        <w:t xml:space="preserve">C. </w:t>
+      </w:r>
+      <w:proofErr w:type="spellStart"/>
+      <w:r>
+        <w:rPr>
+          <w:rFonts w:ascii="Arial" w:hAnsi="Arial" w:cs="Arial"/>
+          <w:i/>
+        </w:rPr>
+        <w:t>elegans</w:t>
+      </w:r>
+      <w:proofErr w:type="spellEnd"/>
+    </w:p>
+    <w:p>
+      <w:pPr>
+        <w:spacing w:line="240" w:lineRule="auto"/>
+        <w:ind w:firstLine="0"/>
+        <w:contextualSpacing/>
+        <w:jc w:val="both"/>
+        <w:rPr>
+          <w:rFonts w:ascii="Arial" w:hAnsi="Arial" w:cs="Arial"/>
+        </w:rPr>
+      </w:pPr>
+      <w:r>
+        <w:rPr>
+          <w:rFonts w:ascii="Arial" w:hAnsi="Arial" w:cs="Arial"/>
+        </w:rPr>
+        <w:t xml:space="preserve">18.1K </w:t>
+      </w:r>
+      <w:r>
+        <w:rPr>
+          <w:rFonts w:ascii="Arial" w:hAnsi="Arial" w:cs="Arial"/>
+        </w:rPr>
+        <w:tab/>
+        <w:t xml:space="preserve"> </w:t>
+      </w:r>
+      <w:r>
+        <w:rPr>
+          <w:rFonts w:ascii="Arial" w:hAnsi="Arial" w:cs="Arial"/>
+        </w:rPr>
+        <w:tab/>
+      </w:r>
+      <w:r>
+        <w:rPr>
+          <w:rFonts w:ascii="Arial" w:hAnsi="Arial" w:cs="Arial"/>
+          <w:i/>
+        </w:rPr>
+        <w:t>D.</w:t>
+      </w:r>
+      <w:r>
+        <w:rPr>
+          <w:rFonts w:ascii="Arial" w:hAnsi="Arial" w:cs="Arial"/>
+          <w:i/>
+        </w:rPr>
+        <w:t xml:space="preserve"> </w:t>
+      </w:r>
+      <w:proofErr w:type="spellStart"/>
+      <w:r>
+        <w:rPr>
+          <w:rFonts w:ascii="Arial" w:hAnsi="Arial" w:cs="Arial"/>
+          <w:i/>
+        </w:rPr>
+        <w:t>Rerio</w:t>
+      </w:r>
+      <w:proofErr w:type="spellEnd"/>
+    </w:p>
+    <w:p>
+      <w:pPr>
+        <w:spacing w:line="240" w:lineRule="auto"/>
+        <w:ind w:firstLine="0"/>
+        <w:contextualSpacing/>
+        <w:jc w:val="both"/>
+        <w:rPr>
+          <w:rFonts w:ascii="Arial" w:hAnsi="Arial" w:cs="Arial"/>
+        </w:rPr>
+      </w:pPr>
+    </w:p>
+    <w:p>
+      <w:pPr>
+        <w:spacing w:line="240" w:lineRule="auto"/>
+        <w:ind w:firstLine="0"/>
+        <w:contextualSpacing/>
+        <w:jc w:val="both"/>
+        <w:rPr>
+          <w:rFonts w:ascii="Arial" w:hAnsi="Arial" w:cs="Arial"/>
+        </w:rPr>
+      </w:pPr>
+      <w:r>
+        <w:rPr>
+          <w:rFonts w:ascii="Arial" w:hAnsi="Arial" w:cs="Arial"/>
+        </w:rPr>
+        <w:t xml:space="preserve">Investigators working with any of these model organisms should have enough samples (even after quality filtering) to reliably use Tradict. Importantly, they </w:t>
+      </w:r>
+      <w:r>
+        <w:rPr>
+          <w:rFonts w:ascii="Arial" w:hAnsi="Arial" w:cs="Arial"/>
+        </w:rPr>
+        <w:t>may</w:t>
+      </w:r>
+      <w:r>
+        <w:rPr>
+          <w:rFonts w:ascii="Arial" w:hAnsi="Arial" w:cs="Arial"/>
+        </w:rPr>
+        <w:t xml:space="preserve"> add their own samples to the publicly available collection to make </w:t>
+      </w:r>
+      <w:proofErr w:type="spellStart"/>
+      <w:r>
+        <w:rPr>
+          <w:rFonts w:ascii="Arial" w:hAnsi="Arial" w:cs="Arial"/>
+        </w:rPr>
+        <w:t>Tradict’s</w:t>
+      </w:r>
+      <w:proofErr w:type="spellEnd"/>
+      <w:r>
+        <w:rPr>
+          <w:rFonts w:ascii="Arial" w:hAnsi="Arial" w:cs="Arial"/>
+        </w:rPr>
+        <w:t xml:space="preserve"> predictions even more accurate for their context of interest. </w:t>
+      </w:r>
+    </w:p>
+    <w:p>
+      <w:pPr>
+        <w:spacing w:line="240" w:lineRule="auto"/>
+        <w:ind w:firstLine="0"/>
+        <w:contextualSpacing/>
+        <w:jc w:val="both"/>
+        <w:rPr>
+          <w:rFonts w:ascii="Arial" w:hAnsi="Arial" w:cs="Arial"/>
+        </w:rPr>
+      </w:pPr>
+    </w:p>
+    <w:p>
+      <w:pPr>
+        <w:spacing w:line="240" w:lineRule="auto"/>
+        <w:ind w:firstLine="0"/>
+        <w:contextualSpacing/>
+        <w:jc w:val="both"/>
+        <w:rPr>
+          <w:rFonts w:ascii="Arial" w:hAnsi="Arial" w:cs="Arial"/>
+        </w:rPr>
+      </w:pPr>
+      <w:r>
+        <w:rPr>
+          <w:rFonts w:ascii="Arial" w:hAnsi="Arial" w:cs="Arial"/>
+          <w:b/>
+        </w:rPr>
+        <w:t>III. Program annotation r</w:t>
+      </w:r>
+      <w:r>
+        <w:rPr>
+          <w:rFonts w:ascii="Arial" w:hAnsi="Arial" w:cs="Arial"/>
+          <w:b/>
+        </w:rPr>
+        <w:t>obustness analysis -</w:t>
+      </w:r>
+      <w:r>
+        <w:rPr>
+          <w:rFonts w:ascii="Arial" w:hAnsi="Arial" w:cs="Arial"/>
+          <w:b/>
+        </w:rPr>
+        <w:t xml:space="preserve"> </w:t>
+      </w:r>
+      <w:r>
+        <w:rPr>
+          <w:rFonts w:ascii="Arial" w:hAnsi="Arial" w:cs="Arial"/>
+        </w:rPr>
+        <w:t xml:space="preserve">In order to examine the impact of </w:t>
+      </w:r>
+      <w:r>
+        <w:rPr>
+          <w:rFonts w:ascii="Arial" w:hAnsi="Arial" w:cs="Arial"/>
+        </w:rPr>
+        <w:t xml:space="preserve">how the gene assignments used to define transcriptional programs affect </w:t>
+      </w:r>
+      <w:proofErr w:type="spellStart"/>
+      <w:r>
+        <w:rPr>
+          <w:rFonts w:ascii="Arial" w:hAnsi="Arial" w:cs="Arial"/>
+        </w:rPr>
+        <w:t>Tradict’s</w:t>
+      </w:r>
+      <w:proofErr w:type="spellEnd"/>
+      <w:r>
+        <w:rPr>
+          <w:rFonts w:ascii="Arial" w:hAnsi="Arial" w:cs="Arial"/>
+        </w:rPr>
+        <w:t xml:space="preserve"> performance we performed</w:t>
+      </w:r>
+      <w:r>
+        <w:rPr>
+          <w:rFonts w:ascii="Arial" w:hAnsi="Arial" w:cs="Arial"/>
+        </w:rPr>
+        <w:t xml:space="preserve"> a program annotation robustness analysis. We first partitioned our transcriptome collection </w:t>
+      </w:r>
+      <w:r>
+        <w:rPr>
+          <w:rFonts w:ascii="Arial" w:hAnsi="Arial" w:cs="Arial"/>
+        </w:rPr>
+        <w:t xml:space="preserve">for </w:t>
+      </w:r>
+      <w:r>
+        <w:rPr>
+          <w:rFonts w:ascii="Arial" w:hAnsi="Arial" w:cs="Arial"/>
+        </w:rPr>
+        <w:t xml:space="preserve">both </w:t>
+      </w:r>
+      <w:r>
+        <w:rPr>
+          <w:rFonts w:ascii="Arial" w:hAnsi="Arial" w:cs="Arial"/>
+          <w:i/>
+        </w:rPr>
+        <w:t>A. thaliana</w:t>
+      </w:r>
+      <w:r>
+        <w:rPr>
+          <w:rFonts w:ascii="Arial" w:hAnsi="Arial" w:cs="Arial"/>
+          <w:i/>
+        </w:rPr>
+        <w:t xml:space="preserve"> </w:t>
+      </w:r>
+      <w:r>
+        <w:rPr>
+          <w:rFonts w:ascii="Arial" w:hAnsi="Arial" w:cs="Arial"/>
+        </w:rPr>
+        <w:t xml:space="preserve">and </w:t>
+      </w:r>
+      <w:r>
+        <w:rPr>
+          <w:rFonts w:ascii="Arial" w:hAnsi="Arial" w:cs="Arial"/>
+          <w:i/>
+        </w:rPr>
+        <w:t xml:space="preserve">M. </w:t>
+      </w:r>
+      <w:proofErr w:type="spellStart"/>
+      <w:r>
+        <w:rPr>
+          <w:rFonts w:ascii="Arial" w:hAnsi="Arial" w:cs="Arial"/>
+          <w:i/>
+        </w:rPr>
+        <w:t>musculus</w:t>
+      </w:r>
+      <w:proofErr w:type="spellEnd"/>
+      <w:r>
+        <w:rPr>
+          <w:rFonts w:ascii="Arial" w:hAnsi="Arial" w:cs="Arial"/>
+        </w:rPr>
+        <w:t xml:space="preserve"> into a training set and test set by submission and historical date</w:t>
+      </w:r>
+      <w:r>
+        <w:rPr>
+          <w:rFonts w:ascii="Arial" w:hAnsi="Arial" w:cs="Arial"/>
+        </w:rPr>
+        <w:t xml:space="preserve"> as done in the previous section. For each transcriptional program</w:t>
+      </w:r>
+      <w:r>
+        <w:rPr>
+          <w:rFonts w:ascii="Arial" w:hAnsi="Arial" w:cs="Arial"/>
+        </w:rPr>
+        <w:t xml:space="preserve"> </w:t>
+      </w:r>
+      <w:r>
+        <w:rPr>
+          <w:rFonts w:ascii="Arial" w:hAnsi="Arial" w:cs="Arial"/>
+        </w:rPr>
+        <w:t>we then exchanged 0%, 1%, 2%, 5%, 10% 20%, 50%, 80%, or 100% of the genes</w:t>
+      </w:r>
+      <w:r>
+        <w:rPr>
+          <w:rFonts w:ascii="Arial" w:hAnsi="Arial" w:cs="Arial"/>
+        </w:rPr>
+        <w:t xml:space="preserve"> annotated to be</w:t>
+      </w:r>
+      <w:r>
+        <w:rPr>
+          <w:rFonts w:ascii="Arial" w:hAnsi="Arial" w:cs="Arial"/>
+        </w:rPr>
+        <w:t xml:space="preserve"> in the program for another equivalent number of genes </w:t>
+      </w:r>
+      <w:r>
+        <w:rPr>
+          <w:rFonts w:ascii="Arial" w:hAnsi="Arial" w:cs="Arial"/>
+        </w:rPr>
+        <w:t xml:space="preserve">from the transcriptome that were not in the program. This gene exchange mimics corruption in the annotation. For each of these adjusted annotations, we </w:t>
+      </w:r>
+      <w:r>
+        <w:rPr>
+          <w:rFonts w:ascii="Arial" w:hAnsi="Arial" w:cs="Arial"/>
+        </w:rPr>
+        <w:t xml:space="preserve">examined </w:t>
+      </w:r>
+      <w:proofErr w:type="spellStart"/>
+      <w:r>
+        <w:rPr>
+          <w:rFonts w:ascii="Arial" w:hAnsi="Arial" w:cs="Arial"/>
+        </w:rPr>
+        <w:t>Tradict’s</w:t>
+      </w:r>
+      <w:proofErr w:type="spellEnd"/>
+      <w:r>
+        <w:rPr>
+          <w:rFonts w:ascii="Arial" w:hAnsi="Arial" w:cs="Arial"/>
+        </w:rPr>
+        <w:t xml:space="preserve"> test-set prediction performance in the form of PCC and normalized unexplained variance.</w:t>
+      </w:r>
+    </w:p>
+    <w:p>
+      <w:pPr>
+        <w:spacing w:line="240" w:lineRule="auto"/>
+        <w:ind w:firstLine="0"/>
+        <w:contextualSpacing/>
+        <w:jc w:val="both"/>
+        <w:rPr>
+          <w:rFonts w:ascii="Arial" w:hAnsi="Arial" w:cs="Arial"/>
+        </w:rPr>
+      </w:pPr>
+      <w:r>
+        <w:rPr>
+          <w:rFonts w:ascii="Arial" w:hAnsi="Arial" w:cs="Arial"/>
+        </w:rPr>
+        <w:tab/>
+      </w:r>
+      <w:r>
+        <w:rPr>
+          <w:rFonts w:ascii="Arial" w:hAnsi="Arial" w:cs="Arial"/>
+        </w:rPr>
+        <w:t>Figure S</w:t>
+      </w:r>
+      <w:r>
+        <w:rPr>
+          <w:rFonts w:ascii="Arial" w:hAnsi="Arial" w:cs="Arial"/>
+        </w:rPr>
+        <w:t>8a-b illustrates how the PCC</w:t>
+      </w:r>
+      <w:r>
+        <w:rPr>
+          <w:rFonts w:ascii="Arial" w:hAnsi="Arial" w:cs="Arial"/>
+        </w:rPr>
+        <w:t xml:space="preserve"> and norm</w:t>
+      </w:r>
+      <w:r>
+        <w:rPr>
+          <w:rFonts w:ascii="Arial" w:hAnsi="Arial" w:cs="Arial"/>
+        </w:rPr>
+        <w:t xml:space="preserve">alized unexplained variance </w:t>
+      </w:r>
+      <w:r>
+        <w:rPr>
+          <w:rFonts w:ascii="Arial" w:hAnsi="Arial" w:cs="Arial"/>
+        </w:rPr>
+        <w:t xml:space="preserve">performance metrics behave as a function of the percentage of genes exchanged from each program in the </w:t>
+      </w:r>
+      <w:r>
+        <w:rPr>
+          <w:rFonts w:ascii="Arial" w:hAnsi="Arial" w:cs="Arial"/>
+          <w:i/>
+        </w:rPr>
+        <w:t>A. thaliana</w:t>
+      </w:r>
+      <w:r>
+        <w:rPr>
+          <w:rFonts w:ascii="Arial" w:hAnsi="Arial" w:cs="Arial"/>
+        </w:rPr>
+        <w:t xml:space="preserve"> test-set.  Both performance criteria</w:t>
+      </w:r>
+      <w:r>
+        <w:rPr>
+          <w:rFonts w:ascii="Arial" w:hAnsi="Arial" w:cs="Arial"/>
+        </w:rPr>
+        <w:t xml:space="preserve"> for program expression prediction</w:t>
+      </w:r>
+      <w:r>
+        <w:rPr>
+          <w:rFonts w:ascii="Arial" w:hAnsi="Arial" w:cs="Arial"/>
+        </w:rPr>
+        <w:t xml:space="preserve"> show near equivale</w:t>
+      </w:r>
+      <w:r>
+        <w:rPr>
+          <w:rFonts w:ascii="Arial" w:hAnsi="Arial" w:cs="Arial"/>
+        </w:rPr>
+        <w:t xml:space="preserve">nt performance for </w:t>
+      </w:r>
+      <w:r>
+        <w:rPr>
+          <w:rFonts w:ascii="Arial" w:hAnsi="Arial" w:cs="Arial"/>
+        </w:rPr>
+        <w:t xml:space="preserve">up to a 20% </w:t>
+      </w:r>
+      <w:proofErr w:type="spellStart"/>
+      <w:r>
+        <w:rPr>
+          <w:rFonts w:ascii="Arial" w:hAnsi="Arial" w:cs="Arial"/>
+        </w:rPr>
+        <w:t>mis</w:t>
+      </w:r>
+      <w:proofErr w:type="spellEnd"/>
+      <w:r>
+        <w:rPr>
+          <w:rFonts w:ascii="Arial" w:hAnsi="Arial" w:cs="Arial"/>
+        </w:rPr>
+        <w:t>-annotation rate, which in practice is a comfortable cushion, especially for well controlled annotations, such as GO and KEGG.</w:t>
+      </w:r>
+      <w:r>
+        <w:rPr>
+          <w:rFonts w:ascii="Arial" w:hAnsi="Arial" w:cs="Arial"/>
+        </w:rPr>
+        <w:t xml:space="preserve"> After </w:t>
+      </w:r>
+      <w:r>
+        <w:rPr>
+          <w:rFonts w:ascii="Arial" w:hAnsi="Arial" w:cs="Arial"/>
+        </w:rPr>
+        <w:t xml:space="preserve">a 20% </w:t>
+      </w:r>
+      <w:proofErr w:type="spellStart"/>
+      <w:r>
+        <w:rPr>
+          <w:rFonts w:ascii="Arial" w:hAnsi="Arial" w:cs="Arial"/>
+        </w:rPr>
+        <w:t>mis</w:t>
+      </w:r>
+      <w:proofErr w:type="spellEnd"/>
+      <w:r>
+        <w:rPr>
+          <w:rFonts w:ascii="Arial" w:hAnsi="Arial" w:cs="Arial"/>
+        </w:rPr>
+        <w:t xml:space="preserve">-annotation rate, the prediction accuracy for many (20-50%) programs begins to sharply deteriorate. </w:t>
+      </w:r>
+    </w:p>
+    <w:p>
+      <w:pPr>
+        <w:spacing w:line="240" w:lineRule="auto"/>
+        <w:ind w:firstLine="720"/>
+        <w:contextualSpacing/>
+        <w:jc w:val="both"/>
+        <w:rPr>
+          <w:rFonts w:ascii="Arial" w:hAnsi="Arial" w:cs="Arial"/>
+        </w:rPr>
+      </w:pPr>
+      <w:r>
+        <w:rPr>
+          <w:rFonts w:ascii="Arial" w:hAnsi="Arial" w:cs="Arial"/>
+        </w:rPr>
+        <w:t xml:space="preserve">Interestingly, we note that </w:t>
+      </w:r>
+      <w:r>
+        <w:rPr>
+          <w:rFonts w:ascii="Arial" w:hAnsi="Arial" w:cs="Arial"/>
+        </w:rPr>
+        <w:t>even when 100% of genes</w:t>
+      </w:r>
+      <w:r>
+        <w:rPr>
+          <w:rFonts w:ascii="Arial" w:hAnsi="Arial" w:cs="Arial"/>
+        </w:rPr>
+        <w:t xml:space="preserve"> </w:t>
+      </w:r>
+      <w:r>
+        <w:rPr>
+          <w:rFonts w:ascii="Arial" w:hAnsi="Arial" w:cs="Arial"/>
+        </w:rPr>
+        <w:t xml:space="preserve">in each program are exchanged for random ones during training, prediction PCC is high for many (&gt;50%) of programs. </w:t>
+      </w:r>
+      <w:r>
+        <w:rPr>
+          <w:rFonts w:ascii="Arial" w:hAnsi="Arial" w:cs="Arial"/>
+        </w:rPr>
+        <w:t xml:space="preserve">To investigate this further, we examined </w:t>
+      </w:r>
+      <w:r>
+        <w:rPr>
+          <w:rFonts w:ascii="Arial" w:hAnsi="Arial" w:cs="Arial"/>
+        </w:rPr>
+        <w:t>the types of programs that maintain predictability versus those that lose it</w:t>
+      </w:r>
+      <w:r>
+        <w:rPr>
+          <w:rFonts w:ascii="Arial" w:hAnsi="Arial" w:cs="Arial"/>
+        </w:rPr>
+        <w:t>. Table S1 below shows that the programs that maintain high prediction accuracy are heavily enriched for global, transcriptionally far-reaching, “housekeeping” processes</w:t>
+      </w:r>
+      <w:r>
+        <w:rPr>
+          <w:rFonts w:ascii="Arial" w:hAnsi="Arial" w:cs="Arial"/>
+        </w:rPr>
+        <w:t xml:space="preserve">, and </w:t>
+      </w:r>
+      <w:r>
+        <w:rPr>
+          <w:rFonts w:ascii="Arial" w:hAnsi="Arial" w:cs="Arial"/>
+        </w:rPr>
+        <w:t>include processes related to growth, development, and metabolism.</w:t>
+      </w:r>
+      <w:r>
+        <w:rPr>
+          <w:rFonts w:ascii="Arial" w:hAnsi="Arial" w:cs="Arial"/>
+        </w:rPr>
+        <w:t xml:space="preserve"> A consequence of their global involvement </w:t>
+      </w:r>
+      <w:r>
+        <w:rPr>
+          <w:rFonts w:ascii="Arial" w:hAnsi="Arial" w:cs="Arial"/>
+        </w:rPr>
+        <w:t>may be</w:t>
+      </w:r>
+      <w:r>
+        <w:rPr>
+          <w:rFonts w:ascii="Arial" w:hAnsi="Arial" w:cs="Arial"/>
+        </w:rPr>
+        <w:t xml:space="preserve"> that any random collection of genes </w:t>
+      </w:r>
+      <w:r>
+        <w:rPr>
+          <w:rFonts w:ascii="Arial" w:hAnsi="Arial" w:cs="Arial"/>
+        </w:rPr>
+        <w:t>should be</w:t>
+      </w:r>
+      <w:r>
+        <w:rPr>
+          <w:rFonts w:ascii="Arial" w:hAnsi="Arial" w:cs="Arial"/>
+        </w:rPr>
+        <w:t xml:space="preserve"> </w:t>
+      </w:r>
+      <w:r>
+        <w:rPr>
+          <w:rFonts w:ascii="Arial" w:hAnsi="Arial" w:cs="Arial"/>
+        </w:rPr>
+        <w:t>nearly</w:t>
+      </w:r>
+      <w:r>
+        <w:rPr>
+          <w:rFonts w:ascii="Arial" w:hAnsi="Arial" w:cs="Arial"/>
+        </w:rPr>
+        <w:t xml:space="preserve"> </w:t>
+      </w:r>
+      <w:r>
+        <w:rPr>
+          <w:rFonts w:ascii="Arial" w:hAnsi="Arial" w:cs="Arial"/>
+        </w:rPr>
+        <w:t xml:space="preserve">sufficient to capture the variation induced by these processes. </w:t>
+      </w:r>
+      <w:r>
+        <w:rPr>
+          <w:rFonts w:ascii="Arial" w:hAnsi="Arial" w:cs="Arial"/>
+        </w:rPr>
+        <w:t xml:space="preserve">By contrast, the programs that </w:t>
+      </w:r>
+      <w:r>
+        <w:rPr>
+          <w:rFonts w:ascii="Arial" w:hAnsi="Arial" w:cs="Arial"/>
+        </w:rPr>
+        <w:t xml:space="preserve">are most sensitive to </w:t>
+      </w:r>
+      <w:proofErr w:type="spellStart"/>
+      <w:r>
+        <w:rPr>
+          <w:rFonts w:ascii="Arial" w:hAnsi="Arial" w:cs="Arial"/>
+        </w:rPr>
+        <w:t>mis</w:t>
+      </w:r>
+      <w:proofErr w:type="spellEnd"/>
+      <w:r>
+        <w:rPr>
+          <w:rFonts w:ascii="Arial" w:hAnsi="Arial" w:cs="Arial"/>
+        </w:rPr>
+        <w:t xml:space="preserve">-annotation are </w:t>
+      </w:r>
+      <w:r>
+        <w:rPr>
+          <w:rFonts w:ascii="Arial" w:hAnsi="Arial" w:cs="Arial"/>
+        </w:rPr>
+        <w:t xml:space="preserve">those generally </w:t>
+      </w:r>
+      <w:r>
+        <w:rPr>
+          <w:rFonts w:ascii="Arial" w:hAnsi="Arial" w:cs="Arial"/>
+        </w:rPr>
+        <w:t>related</w:t>
+      </w:r>
+      <w:r>
+        <w:rPr>
+          <w:rFonts w:ascii="Arial" w:hAnsi="Arial" w:cs="Arial"/>
+        </w:rPr>
+        <w:t xml:space="preserve"> to biotic and abiotic response </w:t>
+      </w:r>
+      <w:proofErr w:type="spellStart"/>
+      <w:r>
+        <w:rPr>
+          <w:rFonts w:ascii="Arial" w:hAnsi="Arial" w:cs="Arial"/>
+        </w:rPr>
+        <w:t>regulons</w:t>
+      </w:r>
+      <w:proofErr w:type="spellEnd"/>
+      <w:r>
+        <w:rPr>
+          <w:rFonts w:ascii="Arial" w:hAnsi="Arial" w:cs="Arial"/>
+        </w:rPr>
+        <w:t xml:space="preserve"> (e.g. response to light, and immune response). </w:t>
+      </w:r>
+    </w:p>
+    <w:p>
+      <w:pPr>
+        <w:keepNext/>
+        <w:spacing w:after="0" w:line="240" w:lineRule="auto"/>
+        <w:ind w:firstLine="0"/>
+        <w:jc w:val="both"/>
+      </w:pPr>
+      <w:r>
+        <w:rPr>
+          <w:rFonts w:ascii="Arial" w:hAnsi="Arial" w:cs="Arial"/>
+          <w:b/>
+          <w:noProof/>
+          <w:sz w:val="18"/>
+          <w:szCs w:val="18"/>
+        </w:rPr>
+        <w:drawing>
+          <wp:inline distT="0" distB="0" distL="0" distR="0" wp14:anchorId="2E47CFBD" wp14:editId="4FE96151">
+            <wp:extent cx="5937250" cy="5409127"/>
+            <wp:effectExtent l="0" t="0" r="6350" b="1270"/>
+            <wp:docPr id="7" name="Picture 7" descr="Macintosh HD:Users:sbiswas:GitHub:transcriptome_compression:paper:fig_robustness_analysis.jpg"/>
+            <wp:cNvGraphicFramePr>
+              <a:graphicFrameLocks xmlns:a="http://schemas.openxmlformats.org/drawingml/2006/main" noChangeAspect="1"/>
+            </wp:cNvGraphicFramePr>
+            <a:graphic xmlns:a="http://schemas.openxmlformats.org/drawingml/2006/main">
+              <a:graphicData uri="http://schemas.openxmlformats.org/drawingml/2006/picture">
+                <pic:pic xmlns:pic="http://schemas.openxmlformats.org/drawingml/2006/picture">
+                  <pic:nvPicPr>
+                    <pic:cNvPr id="0" name="Picture 2" descr="Macintosh HD:Users:sbiswas:GitHub:transcriptome_compression:paper:fig_robustness_analysis.jpg"/>
+                    <pic:cNvPicPr>
+                      <a:picLocks noChangeAspect="1" noChangeArrowheads="1"/>
+                    </pic:cNvPicPr>
+                  </pic:nvPicPr>
+                  <pic:blipFill rotWithShape="1">
+                    <a:blip r:embed="rId14">
+                      <a:extLst>
+                        <a:ext uri="{28A0092B-C50C-407E-A947-70E740481C1C}">
+                          <a14:useLocalDpi xmlns:a14="http://schemas.microsoft.com/office/drawing/2010/main" val="0"/>
+                        </a:ext>
+                      </a:extLst>
+                    </a:blip>
+                    <a:srcRect b="29647"/>
+                    <a:stretch/>
+                  </pic:blipFill>
+                  <pic:spPr bwMode="auto">
+                    <a:xfrm>
+                      <a:off x="0" y="0"/>
+                      <a:ext cx="5937250" cy="5409127"/>
+                    </a:xfrm>
+                    <a:prstGeom prst="rect">
+                      <a:avLst/>
+                    </a:prstGeom>
+                    <a:noFill/>
+                    <a:ln>
+                      <a:noFill/>
+                    </a:ln>
+                    <a:extLst>
+                      <a:ext uri="{53640926-AAD7-44d8-BBD7-CCE9431645EC}">
+                        <a14:shadowObscured xmlns:a14="http://schemas.microsoft.com/office/drawing/2010/main"/>
+                      </a:ext>
+                    </a:extLst>
+                  </pic:spPr>
+                </pic:pic>
+              </a:graphicData>
+            </a:graphic>
+          </wp:inline>
+        </w:drawing>
+      </w:r>
+    </w:p>
+    <w:p>
+      <w:pPr>
+        <w:pStyle w:val="Caption"/>
+        <w:spacing w:line="240" w:lineRule="auto"/>
+        <w:ind w:firstLine="0"/>
+        <w:jc w:val="both"/>
+        <w:rPr>
+          <w:rFonts w:ascii="Arial" w:hAnsi="Arial" w:cs="Arial"/>
+          <w:b w:val="0"/>
+        </w:rPr>
+      </w:pPr>
+      <w:r>
+        <w:rPr>
+          <w:rFonts w:ascii="Arial" w:hAnsi="Arial" w:cs="Arial"/>
+        </w:rPr>
+        <w:t>Figure S8</w:t>
+      </w:r>
+      <w:r>
+        <w:rPr>
+          <w:rFonts w:ascii="Arial" w:hAnsi="Arial" w:cs="Arial"/>
+        </w:rPr>
+        <w:t xml:space="preserve">. Tradict is robust with respect to the annotations used to define transcriptional programs. </w:t>
+      </w:r>
+      <w:r>
+        <w:rPr>
+          <w:rFonts w:ascii="Arial" w:hAnsi="Arial" w:cs="Arial"/>
+          <w:b w:val="0"/>
+        </w:rPr>
+        <w:t xml:space="preserve">Test-set prediction accuracies in the form of a) PCC or b) normalized unexplained variance as a function of the percentage of genes randomly exchanged for each </w:t>
+      </w:r>
+      <w:r>
+        <w:rPr>
+          <w:rFonts w:ascii="Arial" w:hAnsi="Arial" w:cs="Arial"/>
+          <w:b w:val="0"/>
+          <w:i/>
+        </w:rPr>
+        <w:t>A. thaliana</w:t>
+      </w:r>
+      <w:r>
+        <w:rPr>
+          <w:rFonts w:ascii="Arial" w:hAnsi="Arial" w:cs="Arial"/>
+          <w:b w:val="0"/>
+        </w:rPr>
+        <w:t xml:space="preserve"> transcriptional program</w:t>
+      </w:r>
+      <w:r>
+        <w:rPr>
+          <w:rFonts w:ascii="Arial" w:hAnsi="Arial" w:cs="Arial"/>
+          <w:b w:val="0"/>
+        </w:rPr>
+        <w:t xml:space="preserve">. </w:t>
+      </w:r>
+      <w:r>
+        <w:rPr>
+          <w:rFonts w:ascii="Arial" w:hAnsi="Arial" w:cs="Arial"/>
+          <w:b w:val="0"/>
+        </w:rPr>
+        <w:t xml:space="preserve"> </w:t>
+      </w:r>
+      <w:r>
+        <w:rPr>
+          <w:rFonts w:ascii="Arial" w:hAnsi="Arial" w:cs="Arial"/>
+          <w:b w:val="0"/>
+        </w:rPr>
+        <w:t>The solid line depicts the median program (red) or gene (green) and the shaded error bands denote the 20</w:t>
+      </w:r>
+      <w:r>
+        <w:rPr>
+          <w:rFonts w:ascii="Arial" w:hAnsi="Arial" w:cs="Arial"/>
+          <w:b w:val="0"/>
+          <w:vertAlign w:val="superscript"/>
+        </w:rPr>
+        <w:t>th</w:t>
+      </w:r>
+      <w:r>
+        <w:rPr>
+          <w:rFonts w:ascii="Arial" w:hAnsi="Arial" w:cs="Arial"/>
+          <w:b w:val="0"/>
+        </w:rPr>
+        <w:t xml:space="preserve"> and 80</w:t>
+      </w:r>
+      <w:r>
+        <w:rPr>
+          <w:rFonts w:ascii="Arial" w:hAnsi="Arial" w:cs="Arial"/>
+          <w:b w:val="0"/>
+          <w:vertAlign w:val="superscript"/>
+        </w:rPr>
+        <w:t>th</w:t>
+      </w:r>
+      <w:r>
+        <w:rPr>
+          <w:rFonts w:ascii="Arial" w:hAnsi="Arial" w:cs="Arial"/>
+          <w:b w:val="0"/>
+        </w:rPr>
+        <w:t xml:space="preserve"> percentile program or gene. </w:t>
+      </w:r>
+      <w:proofErr w:type="gramStart"/>
+      <w:r>
+        <w:rPr>
+          <w:rFonts w:ascii="Arial" w:hAnsi="Arial" w:cs="Arial"/>
+          <w:b w:val="0"/>
+        </w:rPr>
+        <w:t>c</w:t>
+      </w:r>
+      <w:proofErr w:type="gramEnd"/>
+      <w:r>
+        <w:rPr>
+          <w:rFonts w:ascii="Arial" w:hAnsi="Arial" w:cs="Arial"/>
+          <w:b w:val="0"/>
+        </w:rPr>
+        <w:t xml:space="preserve">-d) same as (a) and (b) but for </w:t>
+      </w:r>
+      <w:r>
+        <w:rPr>
+          <w:rFonts w:ascii="Arial" w:hAnsi="Arial" w:cs="Arial"/>
+          <w:b w:val="0"/>
+          <w:i/>
+        </w:rPr>
+        <w:t xml:space="preserve">M. </w:t>
+      </w:r>
+      <w:proofErr w:type="spellStart"/>
+      <w:r>
+        <w:rPr>
+          <w:rFonts w:ascii="Arial" w:hAnsi="Arial" w:cs="Arial"/>
+          <w:b w:val="0"/>
+          <w:i/>
+        </w:rPr>
+        <w:t>musculus</w:t>
+      </w:r>
+      <w:proofErr w:type="spellEnd"/>
+      <w:r>
+        <w:rPr>
+          <w:rFonts w:ascii="Arial" w:hAnsi="Arial" w:cs="Arial"/>
+          <w:b w:val="0"/>
+        </w:rPr>
+        <w:t>.</w:t>
+      </w:r>
+    </w:p>
+    <w:p>
+      <w:pPr>
+        <w:spacing w:line="240" w:lineRule="auto"/>
+        <w:ind w:firstLine="720"/>
+        <w:jc w:val="both"/>
+        <w:rPr>
+          <w:rFonts w:ascii="Arial" w:hAnsi="Arial" w:cs="Arial"/>
+        </w:rPr>
+      </w:pPr>
+      <w:r>
+        <w:rPr>
+          <w:rFonts w:ascii="Arial" w:hAnsi="Arial" w:cs="Arial"/>
+        </w:rPr>
+        <w:t xml:space="preserve">We </w:t>
+      </w:r>
+      <w:r>
+        <w:rPr>
+          <w:rFonts w:ascii="Arial" w:hAnsi="Arial" w:cs="Arial"/>
+        </w:rPr>
+        <w:t xml:space="preserve">note that test-set gene expression prediction performance is invariant with respect to the level of program </w:t>
+      </w:r>
+      <w:proofErr w:type="spellStart"/>
+      <w:r>
+        <w:rPr>
+          <w:rFonts w:ascii="Arial" w:hAnsi="Arial" w:cs="Arial"/>
+        </w:rPr>
+        <w:t>mis-annoation</w:t>
+      </w:r>
+      <w:proofErr w:type="spellEnd"/>
+      <w:r>
+        <w:rPr>
+          <w:rFonts w:ascii="Arial" w:hAnsi="Arial" w:cs="Arial"/>
+        </w:rPr>
+        <w:t xml:space="preserve">. This is expected because, as described in the “Error Analysis” section, </w:t>
+      </w:r>
+      <w:proofErr w:type="spellStart"/>
+      <w:r>
+        <w:rPr>
+          <w:rFonts w:ascii="Arial" w:hAnsi="Arial" w:cs="Arial"/>
+        </w:rPr>
+        <w:t>Tradict’s</w:t>
+      </w:r>
+      <w:proofErr w:type="spellEnd"/>
+      <w:r>
+        <w:rPr>
+          <w:rFonts w:ascii="Arial" w:hAnsi="Arial" w:cs="Arial"/>
+        </w:rPr>
+        <w:t xml:space="preserve"> gene expression predictions are statistically decoupled from program expression prediction.</w:t>
+      </w:r>
+    </w:p>
+    <w:p>
+      <w:pPr>
+        <w:keepNext/>
+        <w:spacing w:after="0" w:line="240" w:lineRule="auto"/>
+        <w:ind w:firstLine="0"/>
+        <w:jc w:val="both"/>
+        <w:rPr>
+          <w:rFonts w:ascii="Courier" w:hAnsi="Courier" w:cs="Arial"/>
+          <w:b/>
+          <w:sz w:val="20"/>
+          <w:szCs w:val="20"/>
+        </w:rPr>
+      </w:pPr>
+      <w:r>
+        <w:rPr>
+          <w:rFonts w:ascii="Courier" w:hAnsi="Courier" w:cs="Arial"/>
+          <w:b/>
+          <w:sz w:val="20"/>
+          <w:szCs w:val="20"/>
+        </w:rPr>
+        <w:t>PCC</w:t>
+      </w:r>
+      <w:r>
+        <w:rPr>
+          <w:rFonts w:ascii="Courier" w:hAnsi="Courier" w:cs="Arial"/>
+          <w:b/>
+          <w:sz w:val="20"/>
+          <w:szCs w:val="20"/>
+        </w:rPr>
+        <w:tab/>
+        <w:t>Program</w:t>
+      </w:r>
+    </w:p>
+    <w:p>
+      <w:pPr>
+        <w:keepNext/>
+        <w:spacing w:after="0" w:line="240" w:lineRule="auto"/>
+        <w:ind w:firstLine="0"/>
+        <w:jc w:val="both"/>
+        <w:rPr>
+          <w:rFonts w:ascii="Courier" w:hAnsi="Courier" w:cs="Arial"/>
+          <w:sz w:val="20"/>
+          <w:szCs w:val="20"/>
+        </w:rPr>
+      </w:pPr>
+      <w:r>
+        <w:rPr>
+          <w:rFonts w:ascii="Courier" w:hAnsi="Courier" w:cs="Arial"/>
+          <w:sz w:val="20"/>
+          <w:szCs w:val="20"/>
+        </w:rPr>
+        <w:t>0.008</w:t>
+      </w:r>
+      <w:r>
+        <w:rPr>
+          <w:rFonts w:ascii="Courier" w:hAnsi="Courier" w:cs="Arial"/>
+          <w:sz w:val="20"/>
+          <w:szCs w:val="20"/>
+        </w:rPr>
+        <w:tab/>
+        <w:t>defense response to fungus</w:t>
+      </w:r>
+    </w:p>
+    <w:p>
+      <w:pPr>
+        <w:keepNext/>
+        <w:spacing w:after="0" w:line="240" w:lineRule="auto"/>
+        <w:ind w:firstLine="0"/>
+        <w:jc w:val="both"/>
+        <w:rPr>
+          <w:rFonts w:ascii="Courier" w:hAnsi="Courier" w:cs="Arial"/>
+          <w:sz w:val="20"/>
+          <w:szCs w:val="20"/>
+        </w:rPr>
+      </w:pPr>
+      <w:r>
+        <w:rPr>
+          <w:rFonts w:ascii="Courier" w:hAnsi="Courier" w:cs="Arial"/>
+          <w:sz w:val="20"/>
+          <w:szCs w:val="20"/>
+        </w:rPr>
+        <w:t>0.107</w:t>
+      </w:r>
+      <w:r>
+        <w:rPr>
+          <w:rFonts w:ascii="Courier" w:hAnsi="Courier" w:cs="Arial"/>
+          <w:sz w:val="20"/>
+          <w:szCs w:val="20"/>
+        </w:rPr>
+        <w:tab/>
+        <w:t>defense response</w:t>
+      </w:r>
+    </w:p>
+    <w:p>
+      <w:pPr>
+        <w:keepNext/>
+        <w:spacing w:after="0" w:line="240" w:lineRule="auto"/>
+        <w:ind w:firstLine="0"/>
+        <w:jc w:val="both"/>
+        <w:rPr>
+          <w:rFonts w:ascii="Courier" w:hAnsi="Courier" w:cs="Arial"/>
+          <w:sz w:val="20"/>
+          <w:szCs w:val="20"/>
+        </w:rPr>
+      </w:pPr>
+      <w:proofErr w:type="gramStart"/>
+      <w:r>
+        <w:rPr>
+          <w:rFonts w:ascii="Courier" w:hAnsi="Courier" w:cs="Arial"/>
+          <w:sz w:val="20"/>
+          <w:szCs w:val="20"/>
+        </w:rPr>
+        <w:t>0.118</w:t>
+      </w:r>
+      <w:r>
+        <w:rPr>
+          <w:rFonts w:ascii="Courier" w:hAnsi="Courier" w:cs="Arial"/>
+          <w:sz w:val="20"/>
+          <w:szCs w:val="20"/>
+        </w:rPr>
+        <w:tab/>
+        <w:t>gene</w:t>
+      </w:r>
+      <w:proofErr w:type="gramEnd"/>
+      <w:r>
+        <w:rPr>
+          <w:rFonts w:ascii="Courier" w:hAnsi="Courier" w:cs="Arial"/>
+          <w:sz w:val="20"/>
+          <w:szCs w:val="20"/>
+        </w:rPr>
+        <w:t xml:space="preserve"> silencing by </w:t>
+      </w:r>
+      <w:proofErr w:type="spellStart"/>
+      <w:r>
+        <w:rPr>
+          <w:rFonts w:ascii="Courier" w:hAnsi="Courier" w:cs="Arial"/>
+          <w:sz w:val="20"/>
+          <w:szCs w:val="20"/>
+        </w:rPr>
+        <w:t>miRNA</w:t>
+      </w:r>
+      <w:proofErr w:type="spellEnd"/>
+    </w:p>
+    <w:p>
+      <w:pPr>
+        <w:keepNext/>
+        <w:spacing w:after="0" w:line="240" w:lineRule="auto"/>
+        <w:ind w:firstLine="0"/>
+        <w:jc w:val="both"/>
+        <w:rPr>
+          <w:rFonts w:ascii="Courier" w:hAnsi="Courier" w:cs="Arial"/>
+          <w:sz w:val="20"/>
+          <w:szCs w:val="20"/>
+        </w:rPr>
+      </w:pPr>
+      <w:r>
+        <w:rPr>
+          <w:rFonts w:ascii="Courier" w:hAnsi="Courier" w:cs="Arial"/>
+          <w:sz w:val="20"/>
+          <w:szCs w:val="20"/>
+        </w:rPr>
+        <w:t>0.124</w:t>
+      </w:r>
+      <w:r>
+        <w:rPr>
+          <w:rFonts w:ascii="Courier" w:hAnsi="Courier" w:cs="Arial"/>
+          <w:sz w:val="20"/>
+          <w:szCs w:val="20"/>
+        </w:rPr>
+        <w:tab/>
+      </w:r>
+      <w:proofErr w:type="spellStart"/>
+      <w:r>
+        <w:rPr>
+          <w:rFonts w:ascii="Courier" w:hAnsi="Courier" w:cs="Arial"/>
+          <w:sz w:val="20"/>
+          <w:szCs w:val="20"/>
+        </w:rPr>
+        <w:t>oligopeptide</w:t>
+      </w:r>
+      <w:proofErr w:type="spellEnd"/>
+      <w:r>
+        <w:rPr>
+          <w:rFonts w:ascii="Courier" w:hAnsi="Courier" w:cs="Arial"/>
+          <w:sz w:val="20"/>
+          <w:szCs w:val="20"/>
+        </w:rPr>
+        <w:t xml:space="preserve"> transport</w:t>
+      </w:r>
+    </w:p>
+    <w:p>
+      <w:pPr>
+        <w:keepNext/>
+        <w:spacing w:after="0" w:line="240" w:lineRule="auto"/>
+        <w:ind w:firstLine="0"/>
+        <w:jc w:val="both"/>
+        <w:rPr>
+          <w:rFonts w:ascii="Courier" w:hAnsi="Courier" w:cs="Arial"/>
+          <w:sz w:val="20"/>
+          <w:szCs w:val="20"/>
+        </w:rPr>
+      </w:pPr>
+      <w:proofErr w:type="gramStart"/>
+      <w:r>
+        <w:rPr>
+          <w:rFonts w:ascii="Courier" w:hAnsi="Courier" w:cs="Arial"/>
+          <w:sz w:val="20"/>
+          <w:szCs w:val="20"/>
+        </w:rPr>
+        <w:t>0.149</w:t>
+      </w:r>
+      <w:r>
+        <w:rPr>
+          <w:rFonts w:ascii="Courier" w:hAnsi="Courier" w:cs="Arial"/>
+          <w:sz w:val="20"/>
+          <w:szCs w:val="20"/>
+        </w:rPr>
+        <w:tab/>
+      </w:r>
+      <w:proofErr w:type="spellStart"/>
+      <w:r>
+        <w:rPr>
+          <w:rFonts w:ascii="Courier" w:hAnsi="Courier" w:cs="Arial"/>
+          <w:sz w:val="20"/>
+          <w:szCs w:val="20"/>
+        </w:rPr>
+        <w:t>gibberellic</w:t>
+      </w:r>
+      <w:proofErr w:type="spellEnd"/>
+      <w:r>
+        <w:rPr>
+          <w:rFonts w:ascii="Courier" w:hAnsi="Courier" w:cs="Arial"/>
+          <w:sz w:val="20"/>
+          <w:szCs w:val="20"/>
+        </w:rPr>
+        <w:t xml:space="preserve"> acid</w:t>
+      </w:r>
+      <w:proofErr w:type="gramEnd"/>
+      <w:r>
+        <w:rPr>
+          <w:rFonts w:ascii="Courier" w:hAnsi="Courier" w:cs="Arial"/>
+          <w:sz w:val="20"/>
+          <w:szCs w:val="20"/>
+        </w:rPr>
+        <w:t xml:space="preserve"> mediated signaling pathway</w:t>
+      </w:r>
+    </w:p>
+    <w:p>
+      <w:pPr>
+        <w:keepNext/>
+        <w:spacing w:after="0" w:line="240" w:lineRule="auto"/>
+        <w:ind w:firstLine="0"/>
+        <w:jc w:val="both"/>
+        <w:rPr>
+          <w:rFonts w:ascii="Courier" w:hAnsi="Courier" w:cs="Arial"/>
+          <w:sz w:val="20"/>
+          <w:szCs w:val="20"/>
+        </w:rPr>
+      </w:pPr>
+      <w:r>
+        <w:rPr>
+          <w:rFonts w:ascii="Courier" w:hAnsi="Courier" w:cs="Arial"/>
+          <w:sz w:val="20"/>
+          <w:szCs w:val="20"/>
+        </w:rPr>
+        <w:t>0.152</w:t>
+      </w:r>
+      <w:r>
+        <w:rPr>
+          <w:rFonts w:ascii="Courier" w:hAnsi="Courier" w:cs="Arial"/>
+          <w:sz w:val="20"/>
+          <w:szCs w:val="20"/>
+        </w:rPr>
+        <w:tab/>
+        <w:t>negative regulation of catalytic activity</w:t>
+      </w:r>
+    </w:p>
+    <w:p>
+      <w:pPr>
+        <w:keepNext/>
+        <w:spacing w:after="0" w:line="240" w:lineRule="auto"/>
+        <w:ind w:firstLine="0"/>
+        <w:jc w:val="both"/>
+        <w:rPr>
+          <w:rFonts w:ascii="Courier" w:hAnsi="Courier" w:cs="Arial"/>
+          <w:sz w:val="20"/>
+          <w:szCs w:val="20"/>
+        </w:rPr>
+      </w:pPr>
+      <w:proofErr w:type="gramStart"/>
+      <w:r>
+        <w:rPr>
+          <w:rFonts w:ascii="Courier" w:hAnsi="Courier" w:cs="Arial"/>
+          <w:sz w:val="20"/>
+          <w:szCs w:val="20"/>
+        </w:rPr>
+        <w:t>0.187</w:t>
+      </w:r>
+      <w:r>
+        <w:rPr>
+          <w:rFonts w:ascii="Courier" w:hAnsi="Courier" w:cs="Arial"/>
+          <w:sz w:val="20"/>
+          <w:szCs w:val="20"/>
+        </w:rPr>
+        <w:tab/>
+        <w:t>response</w:t>
+      </w:r>
+      <w:proofErr w:type="gramEnd"/>
+      <w:r>
+        <w:rPr>
+          <w:rFonts w:ascii="Courier" w:hAnsi="Courier" w:cs="Arial"/>
+          <w:sz w:val="20"/>
+          <w:szCs w:val="20"/>
+        </w:rPr>
+        <w:t xml:space="preserve"> to high light intensity</w:t>
+      </w:r>
+    </w:p>
+    <w:p>
+      <w:pPr>
+        <w:keepNext/>
+        <w:spacing w:after="0" w:line="240" w:lineRule="auto"/>
+        <w:ind w:firstLine="0"/>
+        <w:jc w:val="both"/>
+        <w:rPr>
+          <w:rFonts w:ascii="Courier" w:hAnsi="Courier" w:cs="Arial"/>
+          <w:sz w:val="20"/>
+          <w:szCs w:val="20"/>
+        </w:rPr>
+      </w:pPr>
+      <w:proofErr w:type="gramStart"/>
+      <w:r>
+        <w:rPr>
+          <w:rFonts w:ascii="Courier" w:hAnsi="Courier" w:cs="Arial"/>
+          <w:sz w:val="20"/>
+          <w:szCs w:val="20"/>
+        </w:rPr>
+        <w:t>0.196</w:t>
+      </w:r>
+      <w:r>
+        <w:rPr>
+          <w:rFonts w:ascii="Courier" w:hAnsi="Courier" w:cs="Arial"/>
+          <w:sz w:val="20"/>
+          <w:szCs w:val="20"/>
+        </w:rPr>
+        <w:tab/>
+        <w:t>response</w:t>
+      </w:r>
+      <w:proofErr w:type="gramEnd"/>
+      <w:r>
+        <w:rPr>
+          <w:rFonts w:ascii="Courier" w:hAnsi="Courier" w:cs="Arial"/>
+          <w:sz w:val="20"/>
+          <w:szCs w:val="20"/>
+        </w:rPr>
+        <w:t xml:space="preserve"> to chitin</w:t>
+      </w:r>
+    </w:p>
+    <w:p>
+      <w:pPr>
+        <w:keepNext/>
+        <w:spacing w:after="0" w:line="240" w:lineRule="auto"/>
+        <w:ind w:firstLine="0"/>
+        <w:jc w:val="both"/>
+        <w:rPr>
+          <w:rFonts w:ascii="Courier" w:hAnsi="Courier" w:cs="Arial"/>
+          <w:sz w:val="20"/>
+          <w:szCs w:val="20"/>
+        </w:rPr>
+      </w:pPr>
+      <w:r>
+        <w:rPr>
+          <w:rFonts w:ascii="Courier" w:hAnsi="Courier" w:cs="Arial"/>
+          <w:sz w:val="20"/>
+          <w:szCs w:val="20"/>
+        </w:rPr>
+        <w:t>0.222</w:t>
+      </w:r>
+      <w:r>
+        <w:rPr>
+          <w:rFonts w:ascii="Courier" w:hAnsi="Courier" w:cs="Arial"/>
+          <w:sz w:val="20"/>
+          <w:szCs w:val="20"/>
+        </w:rPr>
+        <w:tab/>
+        <w:t>cell wall modification</w:t>
+      </w:r>
+    </w:p>
+    <w:p>
+      <w:pPr>
+        <w:keepNext/>
+        <w:spacing w:after="0" w:line="240" w:lineRule="auto"/>
+        <w:ind w:firstLine="0"/>
+        <w:jc w:val="both"/>
+        <w:rPr>
+          <w:rFonts w:ascii="Courier" w:hAnsi="Courier" w:cs="Arial"/>
+          <w:sz w:val="20"/>
+          <w:szCs w:val="20"/>
+        </w:rPr>
+      </w:pPr>
+      <w:r>
+        <w:rPr>
+          <w:rFonts w:ascii="Courier" w:hAnsi="Courier" w:cs="Arial"/>
+          <w:sz w:val="20"/>
+          <w:szCs w:val="20"/>
+        </w:rPr>
+        <w:t>0.233</w:t>
+      </w:r>
+      <w:r>
+        <w:rPr>
+          <w:rFonts w:ascii="Courier" w:hAnsi="Courier" w:cs="Arial"/>
+          <w:sz w:val="20"/>
+          <w:szCs w:val="20"/>
+        </w:rPr>
+        <w:tab/>
+        <w:t>lipid catabolic process</w:t>
+      </w:r>
+    </w:p>
+    <w:p>
+      <w:pPr>
+        <w:keepNext/>
+        <w:spacing w:after="0" w:line="240" w:lineRule="auto"/>
+        <w:ind w:firstLine="0"/>
+        <w:jc w:val="both"/>
+        <w:rPr>
+          <w:rFonts w:ascii="Courier" w:hAnsi="Courier" w:cs="Arial"/>
+          <w:sz w:val="20"/>
+          <w:szCs w:val="20"/>
+        </w:rPr>
+      </w:pPr>
+      <w:r>
+        <w:rPr>
+          <w:rFonts w:ascii="Courier" w:hAnsi="Courier" w:cs="Arial"/>
+          <w:sz w:val="20"/>
+          <w:szCs w:val="20"/>
+        </w:rPr>
+        <w:t>0.240</w:t>
+      </w:r>
+      <w:r>
+        <w:rPr>
+          <w:rFonts w:ascii="Courier" w:hAnsi="Courier" w:cs="Arial"/>
+          <w:sz w:val="20"/>
+          <w:szCs w:val="20"/>
+        </w:rPr>
+        <w:tab/>
+        <w:t>chloroplast organization</w:t>
+      </w:r>
+    </w:p>
+    <w:p>
+      <w:pPr>
+        <w:keepNext/>
+        <w:spacing w:after="0" w:line="240" w:lineRule="auto"/>
+        <w:ind w:firstLine="0"/>
+        <w:jc w:val="both"/>
+        <w:rPr>
+          <w:rFonts w:ascii="Courier" w:hAnsi="Courier" w:cs="Arial"/>
+          <w:sz w:val="20"/>
+          <w:szCs w:val="20"/>
+        </w:rPr>
+      </w:pPr>
+      <w:r>
+        <w:rPr>
+          <w:rFonts w:ascii="Courier" w:hAnsi="Courier" w:cs="Arial"/>
+          <w:sz w:val="20"/>
+          <w:szCs w:val="20"/>
+        </w:rPr>
+        <w:t>0.247</w:t>
+      </w:r>
+      <w:r>
+        <w:rPr>
+          <w:rFonts w:ascii="Courier" w:hAnsi="Courier" w:cs="Arial"/>
+          <w:sz w:val="20"/>
+          <w:szCs w:val="20"/>
+        </w:rPr>
+        <w:tab/>
+        <w:t>plant-type hypersensitive response</w:t>
+      </w:r>
+    </w:p>
+    <w:p>
+      <w:pPr>
+        <w:keepNext/>
+        <w:spacing w:after="0" w:line="240" w:lineRule="auto"/>
+        <w:ind w:firstLine="0"/>
+        <w:jc w:val="both"/>
+        <w:rPr>
+          <w:rFonts w:ascii="Courier" w:hAnsi="Courier" w:cs="Arial"/>
+          <w:sz w:val="20"/>
+          <w:szCs w:val="20"/>
+        </w:rPr>
+      </w:pPr>
+      <w:proofErr w:type="gramStart"/>
+      <w:r>
+        <w:rPr>
+          <w:rFonts w:ascii="Courier" w:hAnsi="Courier" w:cs="Arial"/>
+          <w:sz w:val="20"/>
+          <w:szCs w:val="20"/>
+        </w:rPr>
+        <w:t>0.250</w:t>
+      </w:r>
+      <w:r>
+        <w:rPr>
+          <w:rFonts w:ascii="Courier" w:hAnsi="Courier" w:cs="Arial"/>
+          <w:sz w:val="20"/>
+          <w:szCs w:val="20"/>
+        </w:rPr>
+        <w:tab/>
+        <w:t>photosynthesis</w:t>
+      </w:r>
+      <w:proofErr w:type="gramEnd"/>
+    </w:p>
+    <w:p>
+      <w:pPr>
+        <w:keepNext/>
+        <w:spacing w:after="0" w:line="240" w:lineRule="auto"/>
+        <w:ind w:firstLine="0"/>
+        <w:jc w:val="both"/>
+        <w:rPr>
+          <w:rFonts w:ascii="Courier" w:hAnsi="Courier" w:cs="Arial"/>
+          <w:sz w:val="20"/>
+          <w:szCs w:val="20"/>
+        </w:rPr>
+      </w:pPr>
+      <w:r>
+        <w:rPr>
+          <w:rFonts w:ascii="Courier" w:hAnsi="Courier" w:cs="Arial"/>
+          <w:sz w:val="20"/>
+          <w:szCs w:val="20"/>
+        </w:rPr>
+        <w:t>0.268</w:t>
+      </w:r>
+      <w:r>
+        <w:rPr>
+          <w:rFonts w:ascii="Courier" w:hAnsi="Courier" w:cs="Arial"/>
+          <w:sz w:val="20"/>
+          <w:szCs w:val="20"/>
+        </w:rPr>
+        <w:tab/>
+        <w:t>defense response to fungus, incompatible interaction</w:t>
+      </w:r>
+    </w:p>
+    <w:p>
+      <w:pPr>
+        <w:keepNext/>
+        <w:spacing w:after="0" w:line="240" w:lineRule="auto"/>
+        <w:ind w:firstLine="0"/>
+        <w:jc w:val="both"/>
+        <w:rPr>
+          <w:rFonts w:ascii="Courier" w:hAnsi="Courier" w:cs="Arial"/>
+          <w:sz w:val="20"/>
+          <w:szCs w:val="20"/>
+        </w:rPr>
+      </w:pPr>
+      <w:r>
+        <w:rPr>
+          <w:rFonts w:ascii="Courier" w:hAnsi="Courier" w:cs="Arial"/>
+          <w:sz w:val="20"/>
+          <w:szCs w:val="20"/>
+        </w:rPr>
+        <w:t>0.275</w:t>
+      </w:r>
+      <w:r>
+        <w:rPr>
+          <w:rFonts w:ascii="Courier" w:hAnsi="Courier" w:cs="Arial"/>
+          <w:sz w:val="20"/>
+          <w:szCs w:val="20"/>
+        </w:rPr>
+        <w:tab/>
+        <w:t>response to light stimulus</w:t>
+      </w:r>
+    </w:p>
+    <w:p>
+      <w:pPr>
+        <w:keepNext/>
+        <w:spacing w:after="0" w:line="240" w:lineRule="auto"/>
+        <w:ind w:firstLine="0"/>
+        <w:jc w:val="both"/>
+        <w:rPr>
+          <w:rFonts w:ascii="Courier" w:hAnsi="Courier" w:cs="Arial"/>
+          <w:sz w:val="20"/>
+          <w:szCs w:val="20"/>
+        </w:rPr>
+      </w:pPr>
+      <w:r>
+        <w:rPr>
+          <w:rFonts w:ascii="Courier" w:hAnsi="Courier" w:cs="Arial"/>
+          <w:sz w:val="20"/>
+          <w:szCs w:val="20"/>
+        </w:rPr>
+        <w:t>0.295</w:t>
+      </w:r>
+      <w:r>
+        <w:rPr>
+          <w:rFonts w:ascii="Courier" w:hAnsi="Courier" w:cs="Arial"/>
+          <w:sz w:val="20"/>
+          <w:szCs w:val="20"/>
+        </w:rPr>
+        <w:tab/>
+        <w:t>defense response to bacterium</w:t>
+      </w:r>
+    </w:p>
+    <w:p>
+      <w:pPr>
+        <w:keepNext/>
+        <w:spacing w:after="0" w:line="240" w:lineRule="auto"/>
+        <w:ind w:firstLine="0"/>
+        <w:jc w:val="both"/>
+        <w:rPr>
+          <w:rFonts w:ascii="Courier" w:hAnsi="Courier" w:cs="Arial"/>
+          <w:sz w:val="20"/>
+          <w:szCs w:val="20"/>
+        </w:rPr>
+      </w:pPr>
+      <w:r>
+        <w:rPr>
+          <w:rFonts w:ascii="Courier" w:hAnsi="Courier" w:cs="Arial"/>
+          <w:sz w:val="20"/>
+          <w:szCs w:val="20"/>
+        </w:rPr>
+        <w:t>0.298</w:t>
+      </w:r>
+      <w:r>
+        <w:rPr>
+          <w:rFonts w:ascii="Courier" w:hAnsi="Courier" w:cs="Arial"/>
+          <w:sz w:val="20"/>
+          <w:szCs w:val="20"/>
+        </w:rPr>
+        <w:tab/>
+        <w:t>regulation of defense response</w:t>
+      </w:r>
+    </w:p>
+    <w:p>
+      <w:pPr>
+        <w:keepNext/>
+        <w:spacing w:after="0" w:line="240" w:lineRule="auto"/>
+        <w:ind w:firstLine="0"/>
+        <w:jc w:val="both"/>
+        <w:rPr>
+          <w:rFonts w:ascii="Courier" w:hAnsi="Courier" w:cs="Arial"/>
+          <w:sz w:val="20"/>
+          <w:szCs w:val="20"/>
+        </w:rPr>
+      </w:pPr>
+      <w:r>
+        <w:rPr>
+          <w:rFonts w:ascii="Courier" w:hAnsi="Courier" w:cs="Arial"/>
+          <w:sz w:val="20"/>
+          <w:szCs w:val="20"/>
+        </w:rPr>
+        <w:t>0.308</w:t>
+      </w:r>
+      <w:r>
+        <w:rPr>
+          <w:rFonts w:ascii="Courier" w:hAnsi="Courier" w:cs="Arial"/>
+          <w:sz w:val="20"/>
+          <w:szCs w:val="20"/>
+        </w:rPr>
+        <w:tab/>
+        <w:t>amino acid transport</w:t>
+      </w:r>
+    </w:p>
+    <w:p>
+      <w:pPr>
+        <w:keepNext/>
+        <w:spacing w:after="0" w:line="240" w:lineRule="auto"/>
+        <w:ind w:firstLine="0"/>
+        <w:jc w:val="both"/>
+        <w:rPr>
+          <w:rFonts w:ascii="Courier" w:hAnsi="Courier" w:cs="Arial"/>
+          <w:sz w:val="20"/>
+          <w:szCs w:val="20"/>
+        </w:rPr>
+      </w:pPr>
+      <w:proofErr w:type="gramStart"/>
+      <w:r>
+        <w:rPr>
+          <w:rFonts w:ascii="Courier" w:hAnsi="Courier" w:cs="Arial"/>
+          <w:sz w:val="20"/>
+          <w:szCs w:val="20"/>
+        </w:rPr>
+        <w:t>0.336</w:t>
+      </w:r>
+      <w:r>
+        <w:rPr>
+          <w:rFonts w:ascii="Courier" w:hAnsi="Courier" w:cs="Arial"/>
+          <w:sz w:val="20"/>
+          <w:szCs w:val="20"/>
+        </w:rPr>
+        <w:tab/>
+        <w:t>response</w:t>
+      </w:r>
+      <w:proofErr w:type="gramEnd"/>
+      <w:r>
+        <w:rPr>
+          <w:rFonts w:ascii="Courier" w:hAnsi="Courier" w:cs="Arial"/>
+          <w:sz w:val="20"/>
+          <w:szCs w:val="20"/>
+        </w:rPr>
+        <w:t xml:space="preserve"> to other organism</w:t>
+      </w:r>
+    </w:p>
+    <w:p>
+      <w:pPr>
+        <w:keepNext/>
+        <w:spacing w:after="0" w:line="240" w:lineRule="auto"/>
+        <w:ind w:firstLine="0"/>
+        <w:jc w:val="both"/>
+        <w:rPr>
+          <w:rFonts w:ascii="Courier" w:hAnsi="Courier" w:cs="Arial"/>
+          <w:sz w:val="20"/>
+          <w:szCs w:val="20"/>
+        </w:rPr>
+      </w:pPr>
+      <w:proofErr w:type="gramStart"/>
+      <w:r>
+        <w:rPr>
+          <w:rFonts w:ascii="Courier" w:hAnsi="Courier" w:cs="Arial"/>
+          <w:sz w:val="20"/>
+          <w:szCs w:val="20"/>
+        </w:rPr>
+        <w:t>0.352</w:t>
+      </w:r>
+      <w:r>
+        <w:rPr>
+          <w:rFonts w:ascii="Courier" w:hAnsi="Courier" w:cs="Arial"/>
+          <w:sz w:val="20"/>
+          <w:szCs w:val="20"/>
+        </w:rPr>
+        <w:tab/>
+        <w:t>response</w:t>
+      </w:r>
+      <w:proofErr w:type="gramEnd"/>
+      <w:r>
+        <w:rPr>
+          <w:rFonts w:ascii="Courier" w:hAnsi="Courier" w:cs="Arial"/>
+          <w:sz w:val="20"/>
+          <w:szCs w:val="20"/>
+        </w:rPr>
+        <w:t xml:space="preserve"> to red light</w:t>
+      </w:r>
+    </w:p>
+    <w:p>
+      <w:pPr>
+        <w:keepNext/>
+        <w:spacing w:after="0" w:line="240" w:lineRule="auto"/>
+        <w:ind w:firstLine="0"/>
+        <w:jc w:val="both"/>
+        <w:rPr>
+          <w:rFonts w:ascii="Courier" w:hAnsi="Courier" w:cs="Arial"/>
+          <w:sz w:val="20"/>
+          <w:szCs w:val="20"/>
+        </w:rPr>
+      </w:pPr>
+      <w:r>
+        <w:rPr>
+          <w:rFonts w:ascii="Courier" w:hAnsi="Courier" w:cs="Arial"/>
+          <w:sz w:val="20"/>
+          <w:szCs w:val="20"/>
+        </w:rPr>
+        <w:t>...</w:t>
+      </w:r>
+    </w:p>
+    <w:p>
+      <w:pPr>
+        <w:keepNext/>
+        <w:spacing w:after="0" w:line="240" w:lineRule="auto"/>
+        <w:ind w:firstLine="0"/>
+        <w:jc w:val="both"/>
+        <w:rPr>
+          <w:rFonts w:ascii="Courier" w:hAnsi="Courier" w:cs="Arial"/>
+          <w:sz w:val="20"/>
+          <w:szCs w:val="20"/>
+        </w:rPr>
+      </w:pPr>
+      <w:r>
+        <w:rPr>
+          <w:rFonts w:ascii="Courier" w:hAnsi="Courier" w:cs="Arial"/>
+          <w:sz w:val="20"/>
+          <w:szCs w:val="20"/>
+        </w:rPr>
+        <w:t>0.929</w:t>
+      </w:r>
+      <w:r>
+        <w:rPr>
+          <w:rFonts w:ascii="Courier" w:hAnsi="Courier" w:cs="Arial"/>
+          <w:sz w:val="20"/>
+          <w:szCs w:val="20"/>
+        </w:rPr>
+        <w:tab/>
+        <w:t>vegetative to reproductive phase transition of meristem</w:t>
+      </w:r>
+    </w:p>
+    <w:p>
+      <w:pPr>
+        <w:keepNext/>
+        <w:spacing w:after="0" w:line="240" w:lineRule="auto"/>
+        <w:ind w:firstLine="0"/>
+        <w:jc w:val="both"/>
+        <w:rPr>
+          <w:rFonts w:ascii="Courier" w:hAnsi="Courier" w:cs="Arial"/>
+          <w:sz w:val="20"/>
+          <w:szCs w:val="20"/>
+        </w:rPr>
+      </w:pPr>
+      <w:r>
+        <w:rPr>
+          <w:rFonts w:ascii="Courier" w:hAnsi="Courier" w:cs="Arial"/>
+          <w:sz w:val="20"/>
+          <w:szCs w:val="20"/>
+        </w:rPr>
+        <w:t>0.930</w:t>
+      </w:r>
+      <w:r>
+        <w:rPr>
+          <w:rFonts w:ascii="Courier" w:hAnsi="Courier" w:cs="Arial"/>
+          <w:sz w:val="20"/>
+          <w:szCs w:val="20"/>
+        </w:rPr>
+        <w:tab/>
+        <w:t>cell cycle</w:t>
+      </w:r>
+    </w:p>
+    <w:p>
+      <w:pPr>
+        <w:keepNext/>
+        <w:spacing w:after="0" w:line="240" w:lineRule="auto"/>
+        <w:ind w:firstLine="0"/>
+        <w:jc w:val="both"/>
+        <w:rPr>
+          <w:rFonts w:ascii="Courier" w:hAnsi="Courier" w:cs="Arial"/>
+          <w:sz w:val="20"/>
+          <w:szCs w:val="20"/>
+        </w:rPr>
+      </w:pPr>
+      <w:r>
+        <w:rPr>
+          <w:rFonts w:ascii="Courier" w:hAnsi="Courier" w:cs="Arial"/>
+          <w:sz w:val="20"/>
+          <w:szCs w:val="20"/>
+        </w:rPr>
+        <w:t>0.930</w:t>
+      </w:r>
+      <w:r>
+        <w:rPr>
+          <w:rFonts w:ascii="Courier" w:hAnsi="Courier" w:cs="Arial"/>
+          <w:sz w:val="20"/>
+          <w:szCs w:val="20"/>
+        </w:rPr>
+        <w:tab/>
+        <w:t>protein transport</w:t>
+      </w:r>
+    </w:p>
+    <w:p>
+      <w:pPr>
+        <w:keepNext/>
+        <w:spacing w:after="0" w:line="240" w:lineRule="auto"/>
+        <w:ind w:firstLine="0"/>
+        <w:jc w:val="both"/>
+        <w:rPr>
+          <w:rFonts w:ascii="Courier" w:hAnsi="Courier" w:cs="Arial"/>
+          <w:sz w:val="20"/>
+          <w:szCs w:val="20"/>
+        </w:rPr>
+      </w:pPr>
+      <w:r>
+        <w:rPr>
+          <w:rFonts w:ascii="Courier" w:hAnsi="Courier" w:cs="Arial"/>
+          <w:sz w:val="20"/>
+          <w:szCs w:val="20"/>
+        </w:rPr>
+        <w:t>0.933</w:t>
+      </w:r>
+      <w:r>
+        <w:rPr>
+          <w:rFonts w:ascii="Courier" w:hAnsi="Courier" w:cs="Arial"/>
+          <w:sz w:val="20"/>
+          <w:szCs w:val="20"/>
+        </w:rPr>
+        <w:tab/>
+        <w:t>pollen tube growth</w:t>
+      </w:r>
+    </w:p>
+    <w:p>
+      <w:pPr>
+        <w:keepNext/>
+        <w:spacing w:after="0" w:line="240" w:lineRule="auto"/>
+        <w:ind w:firstLine="0"/>
+        <w:jc w:val="both"/>
+        <w:rPr>
+          <w:rFonts w:ascii="Courier" w:hAnsi="Courier" w:cs="Arial"/>
+          <w:sz w:val="20"/>
+          <w:szCs w:val="20"/>
+        </w:rPr>
+      </w:pPr>
+      <w:r>
+        <w:rPr>
+          <w:rFonts w:ascii="Courier" w:hAnsi="Courier" w:cs="Arial"/>
+          <w:sz w:val="20"/>
+          <w:szCs w:val="20"/>
+        </w:rPr>
+        <w:t>0.933</w:t>
+      </w:r>
+      <w:r>
+        <w:rPr>
+          <w:rFonts w:ascii="Courier" w:hAnsi="Courier" w:cs="Arial"/>
+          <w:sz w:val="20"/>
+          <w:szCs w:val="20"/>
+        </w:rPr>
+        <w:tab/>
+      </w:r>
+      <w:proofErr w:type="spellStart"/>
+      <w:r>
+        <w:rPr>
+          <w:rFonts w:ascii="Courier" w:hAnsi="Courier" w:cs="Arial"/>
+          <w:sz w:val="20"/>
+          <w:szCs w:val="20"/>
+        </w:rPr>
+        <w:t>photomorphogenesis</w:t>
+      </w:r>
+      <w:proofErr w:type="spellEnd"/>
+    </w:p>
+    <w:p>
+      <w:pPr>
+        <w:keepNext/>
+        <w:spacing w:after="0" w:line="240" w:lineRule="auto"/>
+        <w:ind w:firstLine="0"/>
+        <w:jc w:val="both"/>
+        <w:rPr>
+          <w:rFonts w:ascii="Courier" w:hAnsi="Courier" w:cs="Arial"/>
+          <w:sz w:val="20"/>
+          <w:szCs w:val="20"/>
+        </w:rPr>
+      </w:pPr>
+      <w:proofErr w:type="gramStart"/>
+      <w:r>
+        <w:rPr>
+          <w:rFonts w:ascii="Courier" w:hAnsi="Courier" w:cs="Arial"/>
+          <w:sz w:val="20"/>
+          <w:szCs w:val="20"/>
+        </w:rPr>
+        <w:t>0.938</w:t>
+      </w:r>
+      <w:r>
+        <w:rPr>
+          <w:rFonts w:ascii="Courier" w:hAnsi="Courier" w:cs="Arial"/>
+          <w:sz w:val="20"/>
+          <w:szCs w:val="20"/>
+        </w:rPr>
+        <w:tab/>
+        <w:t>vesicle-mediated transport</w:t>
+      </w:r>
+      <w:proofErr w:type="gramEnd"/>
+    </w:p>
+    <w:p>
+      <w:pPr>
+        <w:keepNext/>
+        <w:spacing w:after="0" w:line="240" w:lineRule="auto"/>
+        <w:ind w:firstLine="0"/>
+        <w:jc w:val="both"/>
+        <w:rPr>
+          <w:rFonts w:ascii="Courier" w:hAnsi="Courier" w:cs="Arial"/>
+          <w:sz w:val="20"/>
+          <w:szCs w:val="20"/>
+        </w:rPr>
+      </w:pPr>
+      <w:r>
+        <w:rPr>
+          <w:rFonts w:ascii="Courier" w:hAnsi="Courier" w:cs="Arial"/>
+          <w:sz w:val="20"/>
+          <w:szCs w:val="20"/>
+        </w:rPr>
+        <w:t>0.940</w:t>
+      </w:r>
+      <w:r>
+        <w:rPr>
+          <w:rFonts w:ascii="Courier" w:hAnsi="Courier" w:cs="Arial"/>
+          <w:sz w:val="20"/>
+          <w:szCs w:val="20"/>
+        </w:rPr>
+        <w:tab/>
+        <w:t>regulation of cell cycle</w:t>
+      </w:r>
+    </w:p>
+    <w:p>
+      <w:pPr>
+        <w:keepNext/>
+        <w:spacing w:after="0" w:line="240" w:lineRule="auto"/>
+        <w:ind w:firstLine="0"/>
+        <w:jc w:val="both"/>
+        <w:rPr>
+          <w:rFonts w:ascii="Courier" w:hAnsi="Courier" w:cs="Arial"/>
+          <w:sz w:val="20"/>
+          <w:szCs w:val="20"/>
+        </w:rPr>
+      </w:pPr>
+      <w:r>
+        <w:rPr>
+          <w:rFonts w:ascii="Courier" w:hAnsi="Courier" w:cs="Arial"/>
+          <w:sz w:val="20"/>
+          <w:szCs w:val="20"/>
+        </w:rPr>
+        <w:t>0.941</w:t>
+      </w:r>
+      <w:r>
+        <w:rPr>
+          <w:rFonts w:ascii="Courier" w:hAnsi="Courier" w:cs="Arial"/>
+          <w:sz w:val="20"/>
+          <w:szCs w:val="20"/>
+        </w:rPr>
+        <w:tab/>
+        <w:t>protein glycosylation</w:t>
+      </w:r>
+    </w:p>
+    <w:p>
+      <w:pPr>
+        <w:keepNext/>
+        <w:spacing w:after="0" w:line="240" w:lineRule="auto"/>
+        <w:ind w:firstLine="0"/>
+        <w:jc w:val="both"/>
+        <w:rPr>
+          <w:rFonts w:ascii="Courier" w:hAnsi="Courier" w:cs="Arial"/>
+          <w:sz w:val="20"/>
+          <w:szCs w:val="20"/>
+        </w:rPr>
+      </w:pPr>
+      <w:proofErr w:type="gramStart"/>
+      <w:r>
+        <w:rPr>
+          <w:rFonts w:ascii="Courier" w:hAnsi="Courier" w:cs="Arial"/>
+          <w:sz w:val="20"/>
+          <w:szCs w:val="20"/>
+        </w:rPr>
+        <w:t>0.942</w:t>
+      </w:r>
+      <w:r>
+        <w:rPr>
+          <w:rFonts w:ascii="Courier" w:hAnsi="Courier" w:cs="Arial"/>
+          <w:sz w:val="20"/>
+          <w:szCs w:val="20"/>
+        </w:rPr>
+        <w:tab/>
+        <w:t>mitotic nuclear division</w:t>
+      </w:r>
+      <w:proofErr w:type="gramEnd"/>
+    </w:p>
+    <w:p>
+      <w:pPr>
+        <w:keepNext/>
+        <w:spacing w:after="0" w:line="240" w:lineRule="auto"/>
+        <w:ind w:firstLine="0"/>
+        <w:jc w:val="both"/>
+        <w:rPr>
+          <w:rFonts w:ascii="Courier" w:hAnsi="Courier" w:cs="Arial"/>
+          <w:sz w:val="20"/>
+          <w:szCs w:val="20"/>
+        </w:rPr>
+      </w:pPr>
+      <w:proofErr w:type="gramStart"/>
+      <w:r>
+        <w:rPr>
+          <w:rFonts w:ascii="Courier" w:hAnsi="Courier" w:cs="Arial"/>
+          <w:sz w:val="20"/>
+          <w:szCs w:val="20"/>
+        </w:rPr>
+        <w:t>0.944</w:t>
+      </w:r>
+      <w:r>
+        <w:rPr>
+          <w:rFonts w:ascii="Courier" w:hAnsi="Courier" w:cs="Arial"/>
+          <w:sz w:val="20"/>
+          <w:szCs w:val="20"/>
+        </w:rPr>
+        <w:tab/>
+        <w:t>methylation</w:t>
+      </w:r>
+      <w:proofErr w:type="gramEnd"/>
+    </w:p>
+    <w:p>
+      <w:pPr>
+        <w:keepNext/>
+        <w:spacing w:after="0" w:line="240" w:lineRule="auto"/>
+        <w:ind w:firstLine="0"/>
+        <w:jc w:val="both"/>
+        <w:rPr>
+          <w:rFonts w:ascii="Courier" w:hAnsi="Courier" w:cs="Arial"/>
+          <w:sz w:val="20"/>
+          <w:szCs w:val="20"/>
+        </w:rPr>
+      </w:pPr>
+      <w:r>
+        <w:rPr>
+          <w:rFonts w:ascii="Courier" w:hAnsi="Courier" w:cs="Arial"/>
+          <w:sz w:val="20"/>
+          <w:szCs w:val="20"/>
+        </w:rPr>
+        <w:t>0.946</w:t>
+      </w:r>
+      <w:r>
+        <w:rPr>
+          <w:rFonts w:ascii="Courier" w:hAnsi="Courier" w:cs="Arial"/>
+          <w:sz w:val="20"/>
+          <w:szCs w:val="20"/>
+        </w:rPr>
+        <w:tab/>
+        <w:t>pollen development</w:t>
+      </w:r>
+    </w:p>
+    <w:p>
+      <w:pPr>
+        <w:keepNext/>
+        <w:spacing w:after="0" w:line="240" w:lineRule="auto"/>
+        <w:ind w:firstLine="0"/>
+        <w:jc w:val="both"/>
+        <w:rPr>
+          <w:rFonts w:ascii="Courier" w:hAnsi="Courier" w:cs="Arial"/>
+          <w:sz w:val="20"/>
+          <w:szCs w:val="20"/>
+        </w:rPr>
+      </w:pPr>
+      <w:r>
+        <w:rPr>
+          <w:rFonts w:ascii="Courier" w:hAnsi="Courier" w:cs="Arial"/>
+          <w:sz w:val="20"/>
+          <w:szCs w:val="20"/>
+        </w:rPr>
+        <w:t>0.951</w:t>
+      </w:r>
+      <w:r>
+        <w:rPr>
+          <w:rFonts w:ascii="Courier" w:hAnsi="Courier" w:cs="Arial"/>
+          <w:sz w:val="20"/>
+          <w:szCs w:val="20"/>
+        </w:rPr>
+        <w:tab/>
+        <w:t>shoot system development</w:t>
+      </w:r>
+    </w:p>
+    <w:p>
+      <w:pPr>
+        <w:keepNext/>
+        <w:spacing w:after="0" w:line="240" w:lineRule="auto"/>
+        <w:ind w:firstLine="0"/>
+        <w:jc w:val="both"/>
+        <w:rPr>
+          <w:rFonts w:ascii="Courier" w:hAnsi="Courier" w:cs="Arial"/>
+          <w:sz w:val="20"/>
+          <w:szCs w:val="20"/>
+        </w:rPr>
+      </w:pPr>
+      <w:r>
+        <w:rPr>
+          <w:rFonts w:ascii="Courier" w:hAnsi="Courier" w:cs="Arial"/>
+          <w:sz w:val="20"/>
+          <w:szCs w:val="20"/>
+        </w:rPr>
+        <w:t>0.953</w:t>
+      </w:r>
+      <w:r>
+        <w:rPr>
+          <w:rFonts w:ascii="Courier" w:hAnsi="Courier" w:cs="Arial"/>
+          <w:sz w:val="20"/>
+          <w:szCs w:val="20"/>
+        </w:rPr>
+        <w:tab/>
+        <w:t>cell differentiation</w:t>
+      </w:r>
+    </w:p>
+    <w:p>
+      <w:pPr>
+        <w:keepNext/>
+        <w:spacing w:after="0" w:line="240" w:lineRule="auto"/>
+        <w:ind w:firstLine="0"/>
+        <w:jc w:val="both"/>
+        <w:rPr>
+          <w:rFonts w:ascii="Courier" w:hAnsi="Courier" w:cs="Arial"/>
+          <w:sz w:val="20"/>
+          <w:szCs w:val="20"/>
+        </w:rPr>
+      </w:pPr>
+      <w:r>
+        <w:rPr>
+          <w:rFonts w:ascii="Courier" w:hAnsi="Courier" w:cs="Arial"/>
+          <w:sz w:val="20"/>
+          <w:szCs w:val="20"/>
+        </w:rPr>
+        <w:t>0.954</w:t>
+      </w:r>
+      <w:r>
+        <w:rPr>
+          <w:rFonts w:ascii="Courier" w:hAnsi="Courier" w:cs="Arial"/>
+          <w:sz w:val="20"/>
+          <w:szCs w:val="20"/>
+        </w:rPr>
+        <w:tab/>
+        <w:t>flower development</w:t>
+      </w:r>
+    </w:p>
+    <w:p>
+      <w:pPr>
+        <w:keepNext/>
+        <w:spacing w:after="0" w:line="240" w:lineRule="auto"/>
+        <w:ind w:firstLine="0"/>
+        <w:jc w:val="both"/>
+        <w:rPr>
+          <w:rFonts w:ascii="Courier" w:hAnsi="Courier" w:cs="Arial"/>
+          <w:sz w:val="20"/>
+          <w:szCs w:val="20"/>
+        </w:rPr>
+      </w:pPr>
+      <w:r>
+        <w:rPr>
+          <w:rFonts w:ascii="Courier" w:hAnsi="Courier" w:cs="Arial"/>
+          <w:sz w:val="20"/>
+          <w:szCs w:val="20"/>
+        </w:rPr>
+        <w:t>0.958</w:t>
+      </w:r>
+      <w:r>
+        <w:rPr>
+          <w:rFonts w:ascii="Courier" w:hAnsi="Courier" w:cs="Arial"/>
+          <w:sz w:val="20"/>
+          <w:szCs w:val="20"/>
+        </w:rPr>
+        <w:tab/>
+        <w:t>regulation of growth</w:t>
+      </w:r>
+    </w:p>
+    <w:p>
+      <w:pPr>
+        <w:keepNext/>
+        <w:spacing w:after="0" w:line="240" w:lineRule="auto"/>
+        <w:ind w:firstLine="0"/>
+        <w:jc w:val="both"/>
+        <w:rPr>
+          <w:rFonts w:ascii="Courier" w:hAnsi="Courier" w:cs="Arial"/>
+          <w:sz w:val="20"/>
+          <w:szCs w:val="20"/>
+        </w:rPr>
+      </w:pPr>
+      <w:r>
+        <w:rPr>
+          <w:rFonts w:ascii="Courier" w:hAnsi="Courier" w:cs="Arial"/>
+          <w:sz w:val="20"/>
+          <w:szCs w:val="20"/>
+        </w:rPr>
+        <w:t>0.962</w:t>
+      </w:r>
+      <w:r>
+        <w:rPr>
+          <w:rFonts w:ascii="Courier" w:hAnsi="Courier" w:cs="Arial"/>
+          <w:sz w:val="20"/>
+          <w:szCs w:val="20"/>
+        </w:rPr>
+        <w:tab/>
+        <w:t>negative regulation of transcription, DNA-</w:t>
+      </w:r>
+      <w:proofErr w:type="spellStart"/>
+      <w:r>
+        <w:rPr>
+          <w:rFonts w:ascii="Courier" w:hAnsi="Courier" w:cs="Arial"/>
+          <w:sz w:val="20"/>
+          <w:szCs w:val="20"/>
+        </w:rPr>
+        <w:t>templated</w:t>
+      </w:r>
+      <w:proofErr w:type="spellEnd"/>
+    </w:p>
+    <w:p>
+      <w:pPr>
+        <w:keepNext/>
+        <w:spacing w:after="0" w:line="240" w:lineRule="auto"/>
+        <w:ind w:firstLine="0"/>
+        <w:jc w:val="both"/>
+        <w:rPr>
+          <w:rFonts w:ascii="Courier" w:hAnsi="Courier" w:cs="Arial"/>
+          <w:sz w:val="20"/>
+          <w:szCs w:val="20"/>
+        </w:rPr>
+      </w:pPr>
+      <w:r>
+        <w:rPr>
+          <w:rFonts w:ascii="Courier" w:hAnsi="Courier" w:cs="Arial"/>
+          <w:sz w:val="20"/>
+          <w:szCs w:val="20"/>
+        </w:rPr>
+        <w:t>0.962</w:t>
+      </w:r>
+      <w:r>
+        <w:rPr>
+          <w:rFonts w:ascii="Courier" w:hAnsi="Courier" w:cs="Arial"/>
+          <w:sz w:val="20"/>
+          <w:szCs w:val="20"/>
+        </w:rPr>
+        <w:tab/>
+        <w:t>root development</w:t>
+      </w:r>
+    </w:p>
+    <w:p>
+      <w:pPr>
+        <w:keepNext/>
+        <w:spacing w:after="0" w:line="240" w:lineRule="auto"/>
+        <w:ind w:firstLine="0"/>
+        <w:jc w:val="both"/>
+        <w:rPr>
+          <w:rFonts w:ascii="Courier" w:hAnsi="Courier" w:cs="Arial"/>
+          <w:sz w:val="20"/>
+          <w:szCs w:val="20"/>
+        </w:rPr>
+      </w:pPr>
+      <w:r>
+        <w:rPr>
+          <w:rFonts w:ascii="Courier" w:hAnsi="Courier" w:cs="Arial"/>
+          <w:sz w:val="20"/>
+          <w:szCs w:val="20"/>
+        </w:rPr>
+        <w:t>0.963</w:t>
+      </w:r>
+      <w:r>
+        <w:rPr>
+          <w:rFonts w:ascii="Courier" w:hAnsi="Courier" w:cs="Arial"/>
+          <w:sz w:val="20"/>
+          <w:szCs w:val="20"/>
+        </w:rPr>
+        <w:tab/>
+        <w:t>regulation of gene expression</w:t>
+      </w:r>
+    </w:p>
+    <w:p>
+      <w:pPr>
+        <w:keepNext/>
+        <w:spacing w:after="0" w:line="240" w:lineRule="auto"/>
+        <w:ind w:firstLine="0"/>
+        <w:jc w:val="both"/>
+        <w:rPr>
+          <w:rFonts w:ascii="Courier" w:hAnsi="Courier" w:cs="Arial"/>
+          <w:sz w:val="20"/>
+          <w:szCs w:val="20"/>
+        </w:rPr>
+      </w:pPr>
+      <w:r>
+        <w:rPr>
+          <w:rFonts w:ascii="Courier" w:hAnsi="Courier" w:cs="Arial"/>
+          <w:sz w:val="20"/>
+          <w:szCs w:val="20"/>
+        </w:rPr>
+        <w:t>0.966</w:t>
+      </w:r>
+      <w:r>
+        <w:rPr>
+          <w:rFonts w:ascii="Courier" w:hAnsi="Courier" w:cs="Arial"/>
+          <w:sz w:val="20"/>
+          <w:szCs w:val="20"/>
+        </w:rPr>
+        <w:tab/>
+        <w:t>transcription, DNA-</w:t>
+      </w:r>
+      <w:proofErr w:type="spellStart"/>
+      <w:r>
+        <w:rPr>
+          <w:rFonts w:ascii="Courier" w:hAnsi="Courier" w:cs="Arial"/>
+          <w:sz w:val="20"/>
+          <w:szCs w:val="20"/>
+        </w:rPr>
+        <w:t>templated</w:t>
+      </w:r>
+      <w:proofErr w:type="spellEnd"/>
+    </w:p>
+    <w:p>
+      <w:pPr>
+        <w:keepNext/>
+        <w:spacing w:after="0" w:line="240" w:lineRule="auto"/>
+        <w:ind w:firstLine="0"/>
+        <w:jc w:val="both"/>
+        <w:rPr>
+          <w:rFonts w:ascii="Courier" w:hAnsi="Courier" w:cs="Arial"/>
+          <w:sz w:val="20"/>
+          <w:szCs w:val="20"/>
+        </w:rPr>
+      </w:pPr>
+      <w:r>
+        <w:rPr>
+          <w:rFonts w:ascii="Courier" w:hAnsi="Courier" w:cs="Arial"/>
+          <w:sz w:val="20"/>
+          <w:szCs w:val="20"/>
+        </w:rPr>
+        <w:t>0.974</w:t>
+      </w:r>
+      <w:r>
+        <w:rPr>
+          <w:rFonts w:ascii="Courier" w:hAnsi="Courier" w:cs="Arial"/>
+          <w:sz w:val="20"/>
+          <w:szCs w:val="20"/>
+        </w:rPr>
+        <w:tab/>
+        <w:t>seed germination</w:t>
+      </w:r>
+    </w:p>
+    <w:p>
+      <w:pPr>
+        <w:keepNext/>
+        <w:spacing w:after="0" w:line="240" w:lineRule="auto"/>
+        <w:ind w:firstLine="0"/>
+        <w:jc w:val="both"/>
+        <w:rPr>
+          <w:rFonts w:ascii="Courier" w:hAnsi="Courier" w:cs="Arial"/>
+          <w:sz w:val="20"/>
+          <w:szCs w:val="20"/>
+        </w:rPr>
+      </w:pPr>
+    </w:p>
+    <w:p>
+      <w:pPr>
+        <w:keepNext/>
+        <w:spacing w:after="0" w:line="240" w:lineRule="auto"/>
+        <w:ind w:firstLine="0"/>
+        <w:jc w:val="both"/>
+        <w:rPr>
+          <w:rFonts w:ascii="Arial" w:hAnsi="Arial" w:cs="Arial"/>
+          <w:sz w:val="18"/>
+          <w:szCs w:val="18"/>
+        </w:rPr>
+      </w:pPr>
+      <w:r>
+        <w:rPr>
+          <w:rFonts w:ascii="Arial" w:hAnsi="Arial" w:cs="Arial"/>
+          <w:b/>
+          <w:sz w:val="18"/>
+          <w:szCs w:val="18"/>
+        </w:rPr>
+        <w:t xml:space="preserve">Table S1. </w:t>
+      </w:r>
+      <w:r>
+        <w:rPr>
+          <w:rFonts w:ascii="Arial" w:hAnsi="Arial" w:cs="Arial"/>
+          <w:b/>
+          <w:sz w:val="18"/>
+          <w:szCs w:val="18"/>
+        </w:rPr>
+        <w:t xml:space="preserve"> </w:t>
+      </w:r>
+      <w:r>
+        <w:rPr>
+          <w:rFonts w:ascii="Arial" w:hAnsi="Arial" w:cs="Arial"/>
+          <w:sz w:val="18"/>
+          <w:szCs w:val="18"/>
+        </w:rPr>
+        <w:t xml:space="preserve">Test-set PCC for the bottom 20 and top 20 </w:t>
+      </w:r>
+      <w:r>
+        <w:rPr>
+          <w:rFonts w:ascii="Arial" w:hAnsi="Arial" w:cs="Arial"/>
+          <w:i/>
+          <w:sz w:val="18"/>
+          <w:szCs w:val="18"/>
+        </w:rPr>
+        <w:t xml:space="preserve">A. </w:t>
+      </w:r>
+      <w:r>
+        <w:rPr>
+          <w:rFonts w:ascii="Arial" w:hAnsi="Arial" w:cs="Arial"/>
+          <w:i/>
+          <w:sz w:val="18"/>
+          <w:szCs w:val="18"/>
+        </w:rPr>
+        <w:t>thaliana</w:t>
+      </w:r>
+      <w:r>
+        <w:rPr>
+          <w:rFonts w:ascii="Arial" w:hAnsi="Arial" w:cs="Arial"/>
+          <w:sz w:val="18"/>
+          <w:szCs w:val="18"/>
+        </w:rPr>
+        <w:t xml:space="preserve"> </w:t>
+      </w:r>
+      <w:r>
+        <w:rPr>
+          <w:rFonts w:ascii="Arial" w:hAnsi="Arial" w:cs="Arial"/>
+          <w:sz w:val="18"/>
+          <w:szCs w:val="18"/>
+        </w:rPr>
+        <w:t>programs</w:t>
+      </w:r>
+      <w:r>
+        <w:rPr>
+          <w:rFonts w:ascii="Arial" w:hAnsi="Arial" w:cs="Arial"/>
+          <w:sz w:val="18"/>
+          <w:szCs w:val="18"/>
+        </w:rPr>
+        <w:t xml:space="preserve"> when gene-to-program assignments are 100% random.</w:t>
+      </w:r>
+    </w:p>
+    <w:p>
+      <w:pPr>
+        <w:keepNext/>
+        <w:spacing w:after="0" w:line="240" w:lineRule="auto"/>
+        <w:ind w:firstLine="0"/>
+        <w:jc w:val="both"/>
+        <w:rPr>
+          <w:rFonts w:ascii="Arial" w:hAnsi="Arial" w:cs="Arial"/>
+          <w:b/>
+          <w:sz w:val="18"/>
+          <w:szCs w:val="18"/>
+        </w:rPr>
+      </w:pPr>
+    </w:p>
+    <w:p>
+      <w:pPr>
+        <w:keepNext/>
+        <w:spacing w:after="0" w:line="240" w:lineRule="auto"/>
+        <w:ind w:firstLine="0"/>
+        <w:jc w:val="both"/>
+        <w:rPr>
+          <w:rFonts w:ascii="Arial" w:hAnsi="Arial" w:cs="Arial"/>
+          <w:b/>
+          <w:sz w:val="18"/>
+          <w:szCs w:val="18"/>
+        </w:rPr>
+      </w:pPr>
+    </w:p>
+    <w:p>
+      <w:pPr>
+        <w:keepNext/>
+        <w:spacing w:after="0" w:line="240" w:lineRule="auto"/>
+        <w:ind w:firstLine="0"/>
+        <w:jc w:val="both"/>
+        <w:rPr>
+          <w:rFonts w:ascii="Arial" w:hAnsi="Arial" w:cs="Arial"/>
+          <w:b/>
+          <w:sz w:val="18"/>
+          <w:szCs w:val="18"/>
+        </w:rPr>
+      </w:pPr>
+    </w:p>
+    <w:p>
+      <w:pPr>
+        <w:keepNext/>
+        <w:spacing w:after="0" w:line="240" w:lineRule="auto"/>
+        <w:ind w:firstLine="0"/>
+        <w:jc w:val="both"/>
+        <w:rPr>
+          <w:rFonts w:ascii="Arial" w:hAnsi="Arial" w:cs="Arial"/>
+          <w:b/>
+          <w:sz w:val="18"/>
+          <w:szCs w:val="18"/>
+        </w:rPr>
+      </w:pPr>
+    </w:p>
+    <w:p>
+      <w:pPr>
+        <w:keepNext/>
+        <w:spacing w:after="0" w:line="240" w:lineRule="auto"/>
+        <w:ind w:firstLine="0"/>
+        <w:jc w:val="both"/>
+        <w:rPr>
+          <w:rFonts w:ascii="Arial" w:hAnsi="Arial" w:cs="Arial"/>
+          <w:b/>
+          <w:sz w:val="18"/>
+          <w:szCs w:val="18"/>
+        </w:rPr>
+      </w:pPr>
+    </w:p>
+    <w:p>
+      <w:pPr>
+        <w:keepNext/>
+        <w:spacing w:after="0" w:line="240" w:lineRule="auto"/>
+        <w:ind w:firstLine="0"/>
+        <w:jc w:val="both"/>
+        <w:rPr>
+          <w:rFonts w:ascii="Arial" w:hAnsi="Arial" w:cs="Arial"/>
+          <w:b/>
+          <w:sz w:val="18"/>
+          <w:szCs w:val="18"/>
+        </w:rPr>
+      </w:pPr>
+    </w:p>
+    <w:p>
+      <w:pPr>
+        <w:keepNext/>
+        <w:spacing w:after="0" w:line="240" w:lineRule="auto"/>
+        <w:ind w:firstLine="0"/>
+        <w:jc w:val="both"/>
+        <w:rPr>
+          <w:rFonts w:ascii="Arial" w:hAnsi="Arial" w:cs="Arial"/>
+          <w:b/>
+          <w:sz w:val="18"/>
+          <w:szCs w:val="18"/>
+        </w:rPr>
+      </w:pPr>
+    </w:p>
+    <w:p>
+      <w:pPr>
+        <w:keepNext/>
+        <w:spacing w:after="0" w:line="240" w:lineRule="auto"/>
+        <w:ind w:firstLine="0"/>
+        <w:jc w:val="both"/>
+        <w:rPr>
+          <w:rFonts w:ascii="Arial" w:hAnsi="Arial" w:cs="Arial"/>
+          <w:b/>
+          <w:sz w:val="18"/>
+          <w:szCs w:val="18"/>
+        </w:rPr>
+      </w:pPr>
+    </w:p>
+    <w:p>
+      <w:pPr>
+        <w:keepNext/>
+        <w:spacing w:after="0" w:line="240" w:lineRule="auto"/>
+        <w:ind w:firstLine="0"/>
+        <w:jc w:val="both"/>
+        <w:rPr>
+          <w:rFonts w:ascii="Arial" w:hAnsi="Arial" w:cs="Arial"/>
+          <w:b/>
+          <w:sz w:val="18"/>
+          <w:szCs w:val="18"/>
+        </w:rPr>
+      </w:pPr>
+    </w:p>
+    <w:p>
+      <w:pPr>
+        <w:keepNext/>
+        <w:spacing w:after="0" w:line="240" w:lineRule="auto"/>
+        <w:ind w:firstLine="0"/>
+        <w:jc w:val="both"/>
+        <w:rPr>
+          <w:rFonts w:ascii="Arial" w:hAnsi="Arial" w:cs="Arial"/>
+          <w:b/>
+          <w:sz w:val="18"/>
+          <w:szCs w:val="18"/>
+        </w:rPr>
+      </w:pPr>
+    </w:p>
+    <w:p>
+      <w:pPr>
+        <w:keepNext/>
+        <w:spacing w:after="0" w:line="240" w:lineRule="auto"/>
+        <w:ind w:firstLine="0"/>
+        <w:jc w:val="both"/>
+        <w:rPr>
+          <w:rFonts w:ascii="Arial" w:hAnsi="Arial" w:cs="Arial"/>
+          <w:b/>
+          <w:sz w:val="18"/>
+          <w:szCs w:val="18"/>
+        </w:rPr>
+      </w:pPr>
+    </w:p>
+    <w:p>
+      <w:pPr>
+        <w:keepNext/>
+        <w:spacing w:after="0" w:line="240" w:lineRule="auto"/>
+        <w:ind w:firstLine="0"/>
+        <w:jc w:val="both"/>
+        <w:rPr>
+          <w:rFonts w:ascii="Arial" w:hAnsi="Arial" w:cs="Arial"/>
+          <w:b/>
+          <w:sz w:val="18"/>
+          <w:szCs w:val="18"/>
+        </w:rPr>
+      </w:pPr>
+    </w:p>
+    <w:p>
+      <w:pPr>
+        <w:keepNext/>
+        <w:spacing w:after="0" w:line="240" w:lineRule="auto"/>
+        <w:ind w:firstLine="0"/>
+        <w:jc w:val="both"/>
+        <w:rPr>
+          <w:rFonts w:ascii="Arial" w:hAnsi="Arial" w:cs="Arial"/>
+          <w:b/>
+          <w:sz w:val="18"/>
+          <w:szCs w:val="18"/>
+        </w:rPr>
+      </w:pPr>
     </w:p>
     <w:p>
       <w:pPr>
@@ -4393,7 +7969,7 @@
                     </pic:cNvPicPr>
                   </pic:nvPicPr>
                   <pic:blipFill rotWithShape="1">
-                    <a:blip r:embed="rId13">
+                    <a:blip r:embed="rId15">
                       <a:extLst>
                         <a:ext uri="{28A0092B-C50C-407E-A947-70E740481C1C}">
                           <a14:useLocalDpi xmlns:a14="http://schemas.microsoft.com/office/drawing/2010/main" val="0"/>
@@ -6191,7 +9767,7 @@
           <w:rFonts w:ascii="Arial" w:hAnsi="Arial" w:cs="Arial"/>
         </w:rPr>
       </w:pPr>
-      <w:hyperlink r:id="rId14" w:history="1">
+      <w:hyperlink r:id="rId16" w:history="1">
         <w:r>
           <w:rPr>
             <w:rStyle w:val="Hyperlink"/>
@@ -6238,7 +9814,7 @@
                     </pic:cNvPicPr>
                   </pic:nvPicPr>
                   <pic:blipFill rotWithShape="1">
-                    <a:blip r:embed="rId15" cstate="print">
+                    <a:blip r:embed="rId17" cstate="print">
                       <a:extLst>
                         <a:ext uri="{28A0092B-C50C-407E-A947-70E740481C1C}">
                           <a14:useLocalDpi xmlns:a14="http://schemas.microsoft.com/office/drawing/2010/main"/>
@@ -6295,6 +9871,7 @@
         </w:rPr>
         <w:t>M</w:t>
       </w:r>
+      <w:proofErr w:type="gramEnd"/>
       <w:r>
         <w:rPr>
           <w:rFonts w:ascii="Arial" w:hAnsi="Arial" w:cs="Arial"/>
@@ -6326,6 +9903,7 @@
         </w:rPr>
         <w:fldChar w:fldCharType="end"/>
       </w:r>
+      <w:proofErr w:type="gramStart"/>
       <w:r>
         <w:rPr>
           <w:rFonts w:ascii="Arial" w:hAnsi="Arial" w:cs="Arial"/>
@@ -8576,7 +12154,7 @@
                     </pic:cNvPicPr>
                   </pic:nvPicPr>
                   <pic:blipFill rotWithShape="1">
-                    <a:blip r:embed="rId16" cstate="print">
+                    <a:blip r:embed="rId18" cstate="print">
                       <a:extLst>
                         <a:ext uri="{28A0092B-C50C-407E-A947-70E740481C1C}">
                           <a14:useLocalDpi xmlns:a14="http://schemas.microsoft.com/office/drawing/2010/main"/>
@@ -9873,7 +13451,7 @@
         </w:rPr>
         <w:t xml:space="preserve"> from the Gene Ontology Consortium (</w:t>
       </w:r>
-      <w:hyperlink r:id="rId17" w:history="1">
+      <w:hyperlink r:id="rId19" w:history="1">
         <w:r>
           <w:rPr>
             <w:rStyle w:val="Hyperlink"/>
@@ -16249,7 +19827,7 @@
 </file>
 
 <file path=customXml/itemProps1.xml><?xml version="1.0" encoding="utf-8"?>
-<ds:datastoreItem xmlns:ds="http://schemas.openxmlformats.org/officeDocument/2006/customXml" ds:itemID="{62565A62-4E33-494C-B5CA-755FD41A259D}">
+<ds:datastoreItem xmlns:ds="http://schemas.openxmlformats.org/officeDocument/2006/customXml" ds:itemID="{60B6D071-45FB-E34F-9788-8297A213FDED}">
   <ds:schemaRefs>
     <ds:schemaRef ds:uri="http://schemas.openxmlformats.org/officeDocument/2006/bibliography"/>
   </ds:schemaRefs>

</xml_diff>